<commit_message>
Report Template WORD Reupload
</commit_message>
<xml_diff>
--- a/report_template.docx
+++ b/report_template.docx
@@ -1,11 +1,11 @@
 
 <file path=word/document.xml><?xml version="1.0" encoding="utf-8"?>
-<w:document xmlns:cx="http://schemas.microsoft.com/office/drawing/2014/chartex" xmlns:cx1="http://schemas.microsoft.com/office/drawing/2015/9/8/chartex" xmlns:cx2="http://schemas.microsoft.com/office/drawing/2015/10/21/chartex" xmlns:cx3="http://schemas.microsoft.com/office/drawing/2016/5/9/chartex" xmlns:cx4="http://schemas.microsoft.com/office/drawing/2016/5/10/chartex" xmlns:cx5="http://schemas.microsoft.com/office/drawing/2016/5/11/chartex" xmlns:cx6="http://schemas.microsoft.com/office/drawing/2016/5/12/chartex" xmlns:cx7="http://schemas.microsoft.com/office/drawing/2016/5/13/chartex" xmlns:cx8="http://schemas.microsoft.com/office/drawing/2016/5/14/chartex" xmlns:mc="http://schemas.openxmlformats.org/markup-compatibility/2006" xmlns:aink="http://schemas.microsoft.com/office/drawing/2016/ink" xmlns:am3d="http://schemas.microsoft.com/office/drawing/2017/model3d" xmlns:o="urn:schemas-microsoft-com:office:office" xmlns:oel="http://schemas.microsoft.com/office/2019/extlst" xmlns:r="http://purl.oclc.org/ooxml/officeDocument/relationships" xmlns:m="http://purl.oclc.org/ooxml/officeDocument/math" xmlns:v="urn:schemas-microsoft-com:vml" xmlns:wp14="http://schemas.microsoft.com/office/word/2010/wordprocessingDrawing" xmlns:wp="http://purl.oclc.org/ooxml/drawingml/wordprocessingDrawing" xmlns:w10="urn:schemas-microsoft-com:office:word" xmlns:w="http://purl.oclc.org/ooxml/wordprocessingml/main" xmlns:w14="http://schemas.microsoft.com/office/word/2010/wordml" xmlns:w15="http://schemas.microsoft.com/office/word/2012/wordml" xmlns:w16cex="http://schemas.microsoft.com/office/word/2018/wordml/cex" xmlns:w16cid="http://schemas.microsoft.com/office/word/2016/wordml/cid" xmlns:w16="http://schemas.microsoft.com/office/word/2018/wordml" xmlns:w16sdtdh="http://schemas.microsoft.com/office/word/2020/wordml/sdtdatahash" xmlns:w16se="http://schemas.microsoft.com/office/word/2015/wordml/symex" xmlns:wpi="http://schemas.microsoft.com/office/word/2010/wordprocessingInk" xmlns:wne="http://schemas.microsoft.com/office/word/2006/wordml" mc:Ignorable="w14 w15 w16se w16cid w16 w16cex w16sdtdh wne wp14" w:conformance="strict">
+<w:document xmlns:wpc="http://schemas.microsoft.com/office/word/2010/wordprocessingCanvas" xmlns:cx="http://schemas.microsoft.com/office/drawing/2014/chartex" xmlns:cx1="http://schemas.microsoft.com/office/drawing/2015/9/8/chartex" xmlns:cx2="http://schemas.microsoft.com/office/drawing/2015/10/21/chartex" xmlns:cx3="http://schemas.microsoft.com/office/drawing/2016/5/9/chartex" xmlns:cx4="http://schemas.microsoft.com/office/drawing/2016/5/10/chartex" xmlns:cx5="http://schemas.microsoft.com/office/drawing/2016/5/11/chartex" xmlns:cx6="http://schemas.microsoft.com/office/drawing/2016/5/12/chartex" xmlns:cx7="http://schemas.microsoft.com/office/drawing/2016/5/13/chartex" xmlns:cx8="http://schemas.microsoft.com/office/drawing/2016/5/14/chartex" xmlns:mc="http://schemas.openxmlformats.org/markup-compatibility/2006" xmlns:aink="http://schemas.microsoft.com/office/drawing/2016/ink" xmlns:am3d="http://schemas.microsoft.com/office/drawing/2017/model3d" xmlns:o="urn:schemas-microsoft-com:office:office" xmlns:oel="http://schemas.microsoft.com/office/2019/extlst" xmlns:r="http://schemas.openxmlformats.org/officeDocument/2006/relationships" xmlns:m="http://schemas.openxmlformats.org/officeDocument/2006/math" xmlns:v="urn:schemas-microsoft-com:vml" xmlns:wp14="http://schemas.microsoft.com/office/word/2010/wordprocessingDrawing" xmlns:wp="http://schemas.openxmlformats.org/drawingml/2006/wordprocessingDrawing" xmlns:w10="urn:schemas-microsoft-com:office:word" xmlns:w="http://schemas.openxmlformats.org/wordprocessingml/2006/main" xmlns:w14="http://schemas.microsoft.com/office/word/2010/wordml" xmlns:w15="http://schemas.microsoft.com/office/word/2012/wordml" xmlns:w16cex="http://schemas.microsoft.com/office/word/2018/wordml/cex" xmlns:w16cid="http://schemas.microsoft.com/office/word/2016/wordml/cid" xmlns:w16="http://schemas.microsoft.com/office/word/2018/wordml" xmlns:w16sdtdh="http://schemas.microsoft.com/office/word/2020/wordml/sdtdatahash" xmlns:w16se="http://schemas.microsoft.com/office/word/2015/wordml/symex" xmlns:wpg="http://schemas.microsoft.com/office/word/2010/wordprocessingGroup" xmlns:wpi="http://schemas.microsoft.com/office/word/2010/wordprocessingInk" xmlns:wne="http://schemas.microsoft.com/office/word/2006/wordml" xmlns:wps="http://schemas.microsoft.com/office/word/2010/wordprocessingShape" mc:Ignorable="w14 w15 w16se w16cid w16 w16cex w16sdtdh wp14">
   <w:body>
     <w:p>
       <w:pPr>
         <w:pStyle w:val="papertitle"/>
-        <w:spacing w:before="5pt" w:beforeAutospacing="1" w:after="5pt" w:afterAutospacing="1"/>
+        <w:spacing w:before="100" w:beforeAutospacing="1" w:after="100" w:afterAutospacing="1"/>
         <w:rPr>
           <w:rFonts w:eastAsiaTheme="minorEastAsia"/>
           <w:kern w:val="48"/>
@@ -24,7 +24,7 @@
     <w:p>
       <w:pPr>
         <w:pStyle w:val="papertitle"/>
-        <w:spacing w:before="5pt" w:beforeAutospacing="1" w:after="5pt" w:afterAutospacing="1"/>
+        <w:spacing w:before="100" w:beforeAutospacing="1" w:after="100" w:afterAutospacing="1"/>
         <w:rPr>
           <w:kern w:val="48"/>
         </w:rPr>
@@ -53,16 +53,16 @@
     <w:p>
       <w:pPr>
         <w:pStyle w:val="Author"/>
-        <w:spacing w:before="5pt" w:beforeAutospacing="1" w:after="5pt" w:afterAutospacing="1" w:line="6pt" w:lineRule="auto"/>
+        <w:spacing w:before="100" w:beforeAutospacing="1" w:after="100" w:afterAutospacing="1" w:line="120" w:lineRule="auto"/>
         <w:rPr>
           <w:sz w:val="16"/>
           <w:szCs w:val="16"/>
         </w:rPr>
         <w:sectPr>
           <w:footerReference w:type="first" r:id="rId8"/>
-          <w:pgSz w:w="595.30pt" w:h="841.90pt" w:code="9"/>
-          <w:pgMar w:top="27pt" w:right="44.65pt" w:bottom="72pt" w:left="44.65pt" w:header="36pt" w:footer="36pt" w:gutter="0pt"/>
-          <w:cols w:space="36pt"/>
+          <w:pgSz w:w="11906" w:h="16838" w:code="9"/>
+          <w:pgMar w:top="540" w:right="893" w:bottom="1440" w:left="893" w:header="720" w:footer="720" w:gutter="0"/>
+          <w:cols w:space="720"/>
           <w:titlePg/>
           <w:docGrid w:linePitch="360"/>
         </w:sectPr>
@@ -71,7 +71,7 @@
     <w:p>
       <w:pPr>
         <w:pStyle w:val="Author"/>
-        <w:spacing w:before="5pt" w:beforeAutospacing="1"/>
+        <w:spacing w:before="100" w:beforeAutospacing="1"/>
         <w:rPr>
           <w:sz w:val="18"/>
           <w:szCs w:val="18"/>
@@ -81,12 +81,12 @@
     <w:p>
       <w:pPr>
         <w:pStyle w:val="Author"/>
-        <w:spacing w:before="5pt" w:beforeAutospacing="1"/>
+        <w:spacing w:before="100" w:beforeAutospacing="1"/>
         <w:sectPr>
           <w:type w:val="continuous"/>
-          <w:pgSz w:w="595.30pt" w:h="841.90pt" w:code="9"/>
-          <w:pgMar w:top="22.50pt" w:right="44.65pt" w:bottom="72pt" w:left="44.65pt" w:header="36pt" w:footer="36pt" w:gutter="0pt"/>
-          <w:cols w:num="3" w:space="36pt"/>
+          <w:pgSz w:w="11906" w:h="16838" w:code="9"/>
+          <w:pgMar w:top="450" w:right="893" w:bottom="1440" w:left="893" w:header="720" w:footer="720" w:gutter="0"/>
+          <w:cols w:num="3" w:space="720"/>
           <w:docGrid w:linePitch="360"/>
         </w:sectPr>
       </w:pPr>
@@ -140,9 +140,9 @@
       <w:pPr>
         <w:sectPr>
           <w:type w:val="continuous"/>
-          <w:pgSz w:w="595.30pt" w:h="841.90pt" w:code="9"/>
-          <w:pgMar w:top="22.50pt" w:right="44.65pt" w:bottom="72pt" w:left="44.65pt" w:header="36pt" w:footer="36pt" w:gutter="0pt"/>
-          <w:cols w:num="3" w:space="36pt"/>
+          <w:pgSz w:w="11906" w:h="16838" w:code="9"/>
+          <w:pgMar w:top="450" w:right="893" w:bottom="1440" w:left="893" w:header="720" w:footer="720" w:gutter="0"/>
+          <w:cols w:num="3" w:space="720"/>
           <w:docGrid w:linePitch="360"/>
         </w:sectPr>
       </w:pPr>
@@ -334,7 +334,7 @@
     <w:p>
       <w:pPr>
         <w:pStyle w:val="BodyText"/>
-        <w:ind w:firstLine="0pt"/>
+        <w:ind w:firstLine="0"/>
         <w:rPr>
           <w:color w:val="000000" w:themeColor="text1"/>
           <w:lang w:val="en-US" w:eastAsia="zh-CN"/>
@@ -396,7 +396,7 @@
     <w:p>
       <w:pPr>
         <w:pStyle w:val="BodyText"/>
-        <w:ind w:firstLine="0pt"/>
+        <w:ind w:firstLine="0"/>
         <w:rPr>
           <w:color w:val="000000" w:themeColor="text1"/>
           <w:lang w:val="en-US" w:eastAsia="zh-CN"/>
@@ -414,7 +414,7 @@
     <w:p>
       <w:pPr>
         <w:pStyle w:val="BodyText"/>
-        <w:ind w:firstLine="0pt"/>
+        <w:ind w:firstLine="0"/>
         <w:rPr>
           <w:color w:val="000000" w:themeColor="text1"/>
           <w:lang w:val="en-US"/>
@@ -552,7 +552,7 @@
     </w:p>
     <w:p>
       <w:pPr>
-        <w:ind w:firstLine="14.40pt"/>
+        <w:ind w:firstLine="288"/>
         <w:jc w:val="both"/>
         <w:rPr>
           <w:color w:val="000000" w:themeColor="text1"/>
@@ -1358,18 +1358,18 @@
     </w:p>
     <w:tbl>
       <w:tblPr>
-        <w:tblW w:w="247.35pt" w:type="dxa"/>
+        <w:tblW w:w="4947" w:type="dxa"/>
         <w:jc w:val="center"/>
         <w:tblBorders>
           <w:top w:val="single" w:sz="2" w:space="0" w:color="auto"/>
-          <w:start w:val="single" w:sz="2" w:space="0" w:color="auto"/>
+          <w:left w:val="single" w:sz="2" w:space="0" w:color="auto"/>
           <w:bottom w:val="single" w:sz="2" w:space="0" w:color="auto"/>
-          <w:end w:val="single" w:sz="2" w:space="0" w:color="auto"/>
+          <w:right w:val="single" w:sz="2" w:space="0" w:color="auto"/>
           <w:insideH w:val="single" w:sz="2" w:space="0" w:color="auto"/>
           <w:insideV w:val="single" w:sz="2" w:space="0" w:color="auto"/>
         </w:tblBorders>
         <w:tblLayout w:type="fixed"/>
-        <w:tblLook w:firstRow="0" w:lastRow="0" w:firstColumn="0" w:lastColumn="0" w:noHBand="0" w:noVBand="0"/>
+        <w:tblLook w:val="0000" w:firstRow="0" w:lastRow="0" w:firstColumn="0" w:lastColumn="0" w:noHBand="0" w:noVBand="0"/>
       </w:tblPr>
       <w:tblGrid>
         <w:gridCol w:w="897"/>
@@ -1387,7 +1387,7 @@
         </w:trPr>
         <w:tc>
           <w:tcPr>
-            <w:tcW w:w="44.85pt" w:type="dxa"/>
+            <w:tcW w:w="897" w:type="dxa"/>
           </w:tcPr>
           <w:p>
             <w:pPr>
@@ -1413,7 +1413,7 @@
         </w:tc>
         <w:tc>
           <w:tcPr>
-            <w:tcW w:w="49.50pt" w:type="dxa"/>
+            <w:tcW w:w="990" w:type="dxa"/>
             <w:vAlign w:val="center"/>
           </w:tcPr>
           <w:p>
@@ -1433,7 +1433,7 @@
         </w:tc>
         <w:tc>
           <w:tcPr>
-            <w:tcW w:w="49.50pt" w:type="dxa"/>
+            <w:tcW w:w="990" w:type="dxa"/>
           </w:tcPr>
           <w:p>
             <w:pPr>
@@ -1452,7 +1452,7 @@
         </w:tc>
         <w:tc>
           <w:tcPr>
-            <w:tcW w:w="49.50pt" w:type="dxa"/>
+            <w:tcW w:w="990" w:type="dxa"/>
             <w:vAlign w:val="center"/>
           </w:tcPr>
           <w:p>
@@ -1472,7 +1472,7 @@
         </w:tc>
         <w:tc>
           <w:tcPr>
-            <w:tcW w:w="54pt" w:type="dxa"/>
+            <w:tcW w:w="1080" w:type="dxa"/>
             <w:vAlign w:val="center"/>
           </w:tcPr>
           <w:p>
@@ -1498,7 +1498,7 @@
         </w:trPr>
         <w:tc>
           <w:tcPr>
-            <w:tcW w:w="44.85pt" w:type="dxa"/>
+            <w:tcW w:w="897" w:type="dxa"/>
             <w:vAlign w:val="center"/>
           </w:tcPr>
           <w:p>
@@ -1522,7 +1522,7 @@
         </w:tc>
         <w:tc>
           <w:tcPr>
-            <w:tcW w:w="49.50pt" w:type="dxa"/>
+            <w:tcW w:w="990" w:type="dxa"/>
             <w:vAlign w:val="center"/>
           </w:tcPr>
           <w:p>
@@ -1542,7 +1542,7 @@
         </w:tc>
         <w:tc>
           <w:tcPr>
-            <w:tcW w:w="49.50pt" w:type="dxa"/>
+            <w:tcW w:w="990" w:type="dxa"/>
           </w:tcPr>
           <w:p>
             <w:pPr>
@@ -1564,7 +1564,7 @@
         </w:tc>
         <w:tc>
           <w:tcPr>
-            <w:tcW w:w="49.50pt" w:type="dxa"/>
+            <w:tcW w:w="990" w:type="dxa"/>
             <w:vAlign w:val="center"/>
           </w:tcPr>
           <w:p>
@@ -1587,7 +1587,7 @@
         </w:tc>
         <w:tc>
           <w:tcPr>
-            <w:tcW w:w="54pt" w:type="dxa"/>
+            <w:tcW w:w="1080" w:type="dxa"/>
             <w:vAlign w:val="center"/>
           </w:tcPr>
           <w:p>
@@ -1616,7 +1616,7 @@
         </w:trPr>
         <w:tc>
           <w:tcPr>
-            <w:tcW w:w="44.85pt" w:type="dxa"/>
+            <w:tcW w:w="897" w:type="dxa"/>
             <w:vAlign w:val="center"/>
           </w:tcPr>
           <w:p>
@@ -1636,7 +1636,7 @@
         </w:tc>
         <w:tc>
           <w:tcPr>
-            <w:tcW w:w="49.50pt" w:type="dxa"/>
+            <w:tcW w:w="990" w:type="dxa"/>
             <w:vAlign w:val="center"/>
           </w:tcPr>
           <w:p>
@@ -1656,7 +1656,7 @@
         </w:tc>
         <w:tc>
           <w:tcPr>
-            <w:tcW w:w="49.50pt" w:type="dxa"/>
+            <w:tcW w:w="990" w:type="dxa"/>
           </w:tcPr>
           <w:p>
             <w:pPr>
@@ -1678,7 +1678,7 @@
         </w:tc>
         <w:tc>
           <w:tcPr>
-            <w:tcW w:w="49.50pt" w:type="dxa"/>
+            <w:tcW w:w="990" w:type="dxa"/>
             <w:vAlign w:val="center"/>
           </w:tcPr>
           <w:p>
@@ -1701,7 +1701,7 @@
         </w:tc>
         <w:tc>
           <w:tcPr>
-            <w:tcW w:w="54pt" w:type="dxa"/>
+            <w:tcW w:w="1080" w:type="dxa"/>
             <w:vAlign w:val="center"/>
           </w:tcPr>
           <w:p>
@@ -1730,7 +1730,7 @@
         </w:trPr>
         <w:tc>
           <w:tcPr>
-            <w:tcW w:w="44.85pt" w:type="dxa"/>
+            <w:tcW w:w="897" w:type="dxa"/>
             <w:vAlign w:val="center"/>
           </w:tcPr>
           <w:p>
@@ -1750,7 +1750,7 @@
         </w:tc>
         <w:tc>
           <w:tcPr>
-            <w:tcW w:w="49.50pt" w:type="dxa"/>
+            <w:tcW w:w="990" w:type="dxa"/>
             <w:vAlign w:val="center"/>
           </w:tcPr>
           <w:p>
@@ -1770,7 +1770,7 @@
         </w:tc>
         <w:tc>
           <w:tcPr>
-            <w:tcW w:w="49.50pt" w:type="dxa"/>
+            <w:tcW w:w="990" w:type="dxa"/>
           </w:tcPr>
           <w:p>
             <w:pPr>
@@ -1792,7 +1792,7 @@
         </w:tc>
         <w:tc>
           <w:tcPr>
-            <w:tcW w:w="49.50pt" w:type="dxa"/>
+            <w:tcW w:w="990" w:type="dxa"/>
             <w:vAlign w:val="center"/>
           </w:tcPr>
           <w:p>
@@ -1815,7 +1815,7 @@
         </w:tc>
         <w:tc>
           <w:tcPr>
-            <w:tcW w:w="54pt" w:type="dxa"/>
+            <w:tcW w:w="1080" w:type="dxa"/>
             <w:vAlign w:val="center"/>
           </w:tcPr>
           <w:p>
@@ -1955,7 +1955,7 @@
           <w:ilvl w:val="0"/>
           <w:numId w:val="26"/>
         </w:numPr>
-        <w:jc w:val="start"/>
+        <w:jc w:val="left"/>
         <w:rPr>
           <w:lang w:eastAsia="zh-CN"/>
         </w:rPr>
@@ -2056,7 +2056,7 @@
     <w:p>
       <w:pPr>
         <w:pStyle w:val="BodyText"/>
-        <w:ind w:firstLine="0pt"/>
+        <w:ind w:firstLine="0"/>
         <w:rPr>
           <w:color w:val="000000" w:themeColor="text1"/>
           <w:lang w:val="en-US"/>
@@ -2087,7 +2087,7 @@
     <w:p>
       <w:pPr>
         <w:pStyle w:val="references"/>
-        <w:ind w:start="17.70pt" w:hanging="17.70pt"/>
+        <w:ind w:left="354" w:hanging="354"/>
         <w:rPr>
           <w:color w:val="000000" w:themeColor="text1"/>
         </w:rPr>
@@ -2124,7 +2124,7 @@
     <w:p>
       <w:pPr>
         <w:pStyle w:val="references"/>
-        <w:ind w:start="17.70pt" w:hanging="17.70pt"/>
+        <w:ind w:left="354" w:hanging="354"/>
         <w:rPr>
           <w:color w:val="000000" w:themeColor="text1"/>
         </w:rPr>
@@ -2161,7 +2161,7 @@
     <w:p>
       <w:pPr>
         <w:pStyle w:val="references"/>
-        <w:ind w:start="17.70pt" w:hanging="17.70pt"/>
+        <w:ind w:left="354" w:hanging="354"/>
         <w:rPr>
           <w:color w:val="000000" w:themeColor="text1"/>
         </w:rPr>
@@ -2198,7 +2198,7 @@
     <w:p>
       <w:pPr>
         <w:pStyle w:val="references"/>
-        <w:ind w:start="17.70pt" w:hanging="17.70pt"/>
+        <w:ind w:left="354" w:hanging="354"/>
         <w:rPr>
           <w:color w:val="000000" w:themeColor="text1"/>
         </w:rPr>
@@ -2235,7 +2235,7 @@
     <w:p>
       <w:pPr>
         <w:pStyle w:val="references"/>
-        <w:ind w:start="17.70pt" w:hanging="17.70pt"/>
+        <w:ind w:left="354" w:hanging="354"/>
         <w:rPr>
           <w:color w:val="000000" w:themeColor="text1"/>
         </w:rPr>
@@ -2263,7 +2263,7 @@
     <w:p>
       <w:pPr>
         <w:pStyle w:val="references"/>
-        <w:ind w:start="17.70pt" w:hanging="17.70pt"/>
+        <w:ind w:left="354" w:hanging="354"/>
         <w:rPr>
           <w:color w:val="000000" w:themeColor="text1"/>
         </w:rPr>
@@ -2291,7 +2291,7 @@
     <w:p>
       <w:pPr>
         <w:pStyle w:val="references"/>
-        <w:ind w:start="17.70pt" w:hanging="17.70pt"/>
+        <w:ind w:left="354" w:hanging="354"/>
         <w:rPr>
           <w:color w:val="000000" w:themeColor="text1"/>
         </w:rPr>
@@ -2323,7 +2323,7 @@
           <w:ilvl w:val="0"/>
           <w:numId w:val="0"/>
         </w:numPr>
-        <w:ind w:start="18pt" w:hanging="18pt"/>
+        <w:ind w:left="360" w:hanging="360"/>
         <w:rPr>
           <w:color w:val="FF0000"/>
         </w:rPr>
@@ -2336,8 +2336,8 @@
           <w:ilvl w:val="0"/>
           <w:numId w:val="0"/>
         </w:numPr>
-        <w:spacing w:line="12pt" w:lineRule="auto"/>
-        <w:ind w:start="18pt" w:hanging="18pt"/>
+        <w:spacing w:line="240" w:lineRule="auto"/>
+        <w:ind w:left="360" w:hanging="360"/>
         <w:jc w:val="center"/>
         <w:rPr>
           <w:rFonts w:eastAsia="SimSun"/>
@@ -2351,9 +2351,9 @@
         </w:rPr>
         <w:sectPr>
           <w:type w:val="continuous"/>
-          <w:pgSz w:w="595.30pt" w:h="841.90pt" w:code="9"/>
-          <w:pgMar w:top="54pt" w:right="45.35pt" w:bottom="72pt" w:left="45.35pt" w:header="36pt" w:footer="36pt" w:gutter="0pt"/>
-          <w:cols w:num="2" w:space="18pt"/>
+          <w:pgSz w:w="11906" w:h="16838" w:code="9"/>
+          <w:pgMar w:top="1080" w:right="907" w:bottom="1440" w:left="907" w:header="720" w:footer="720" w:gutter="0"/>
+          <w:cols w:num="2" w:space="360"/>
           <w:docGrid w:linePitch="360"/>
         </w:sectPr>
       </w:pPr>
@@ -2364,132 +2364,202 @@
           <w:noProof/>
           <w:lang w:eastAsia="tr-TR"/>
         </w:rPr>
-        <w:drawing>
-          <wp:anchor distT="0" distB="0" distL="114300" distR="114300" simplePos="0" relativeHeight="251657728" behindDoc="1" locked="0" layoutInCell="1" allowOverlap="1" wp14:anchorId="272EDB4A" wp14:editId="7D961F63">
-            <wp:simplePos x="0" y="0"/>
-            <wp:positionH relativeFrom="margin">
-              <wp:align>left</wp:align>
-            </wp:positionH>
-            <wp:positionV relativeFrom="paragraph">
-              <wp:posOffset>1905</wp:posOffset>
-            </wp:positionV>
-            <wp:extent cx="3200400" cy="1394460"/>
-            <wp:effectExtent l="0" t="0" r="19050" b="15240"/>
-            <wp:wrapTight wrapText="bothSides">
-              <wp:wrapPolygon edited="0">
-                <wp:start x="0" y="0"/>
-                <wp:lineTo x="0" y="21541"/>
-                <wp:lineTo x="21600" y="21541"/>
-                <wp:lineTo x="21600" y="0"/>
-                <wp:lineTo x="0" y="0"/>
-              </wp:wrapPolygon>
-            </wp:wrapTight>
-            <wp:docPr id="1" name="Text Box 8"/>
-            <wp:cNvGraphicFramePr>
-              <a:graphicFrameLocks xmlns:a="http://purl.oclc.org/ooxml/drawingml/main"/>
-            </wp:cNvGraphicFramePr>
-            <a:graphic xmlns:a="http://purl.oclc.org/ooxml/drawingml/main">
-              <a:graphicData uri="http://schemas.microsoft.com/office/word/2010/wordprocessingShape">
-                <wp:wsp>
-                  <wp:cNvSpPr txBox="1">
-                    <a:spLocks noChangeArrowheads="1"/>
-                  </wp:cNvSpPr>
-                  <wp:spPr bwMode="auto">
-                    <a:xfrm>
-                      <a:off x="0" y="0"/>
-                      <a:ext cx="3200400" cy="1394460"/>
-                    </a:xfrm>
-                    <a:prstGeom prst="rect">
-                      <a:avLst/>
-                    </a:prstGeom>
-                    <a:solidFill>
-                      <a:srgbClr val="FFFFFF"/>
-                    </a:solidFill>
-                    <a:ln w="9525">
-                      <a:solidFill>
-                        <a:srgbClr val="000000"/>
-                      </a:solidFill>
-                      <a:miter lim="800%"/>
-                      <a:headEnd/>
-                      <a:tailEnd/>
-                    </a:ln>
-                  </wp:spPr>
-                  <wp:txbx>
-                    <wne:txbxContent>
-                      <w:p>
-                        <w:pPr>
-                          <w:pStyle w:val="BodyText"/>
-                        </w:pPr>
-                        <w:r>
-                          <w:rPr>
-                            <w:noProof/>
-                          </w:rPr>
-                          <w:drawing>
-                            <wp:inline distT="0" distB="0" distL="0" distR="0" wp14:anchorId="56480CAE" wp14:editId="77EAD9F7">
-                              <wp:extent cx="2636520" cy="1280160"/>
-                              <wp:effectExtent l="0" t="0" r="0" b="0"/>
-                              <wp:docPr id="3" name="Picture 3"/>
-                              <wp:cNvGraphicFramePr>
-                                <a:graphicFrameLocks xmlns:a="http://purl.oclc.org/ooxml/drawingml/main" noChangeAspect="1"/>
-                              </wp:cNvGraphicFramePr>
-                              <a:graphic xmlns:a="http://purl.oclc.org/ooxml/drawingml/main">
-                                <a:graphicData uri="http://purl.oclc.org/ooxml/drawingml/picture">
-                                  <pic:pic xmlns:pic="http://purl.oclc.org/ooxml/drawingml/picture">
-                                    <pic:nvPicPr>
-                                      <pic:cNvPr id="3" name="Picture 3"/>
-                                      <pic:cNvPicPr/>
-                                    </pic:nvPicPr>
-                                    <pic:blipFill>
-                                      <a:blip r:embed="rId13">
-                                        <a:extLst>
-                                          <a:ext uri="{28A0092B-C50C-407E-A947-70E740481C1C}">
-                                            <a14:useLocalDpi xmlns:a14="http://schemas.microsoft.com/office/drawing/2010/main" val="0"/>
-                                          </a:ext>
-                                        </a:extLst>
-                                      </a:blip>
-                                      <a:stretch>
-                                        <a:fillRect/>
-                                      </a:stretch>
-                                    </pic:blipFill>
-                                    <pic:spPr>
-                                      <a:xfrm>
-                                        <a:off x="0" y="0"/>
-                                        <a:ext cx="2636520" cy="1280160"/>
-                                      </a:xfrm>
-                                      <a:prstGeom prst="rect">
-                                        <a:avLst/>
-                                      </a:prstGeom>
-                                    </pic:spPr>
-                                  </pic:pic>
-                                </a:graphicData>
-                              </a:graphic>
-                            </wp:inline>
-                          </w:drawing>
-                        </w:r>
-                      </w:p>
-                    </wne:txbxContent>
-                  </wp:txbx>
-                  <wp:bodyPr rot="0" vert="horz" wrap="square" lIns="91440" tIns="45720" rIns="91440" bIns="45720" anchor="t" anchorCtr="0" upright="1">
-                    <a:noAutofit/>
-                  </wp:bodyPr>
-                </wp:wsp>
-              </a:graphicData>
-            </a:graphic>
-            <wp14:sizeRelH relativeFrom="page">
-              <wp14:pctWidth>0%</wp14:pctWidth>
-            </wp14:sizeRelH>
-            <wp14:sizeRelV relativeFrom="page">
-              <wp14:pctHeight>0%</wp14:pctHeight>
-            </wp14:sizeRelV>
-          </wp:anchor>
-        </w:drawing>
+        <mc:AlternateContent>
+          <mc:Choice Requires="wps">
+            <w:drawing>
+              <wp:anchor distT="0" distB="0" distL="114300" distR="114300" simplePos="0" relativeHeight="251657728" behindDoc="1" locked="0" layoutInCell="1" allowOverlap="1" wp14:anchorId="272EDB4A" wp14:editId="7D961F63">
+                <wp:simplePos x="0" y="0"/>
+                <wp:positionH relativeFrom="margin">
+                  <wp:align>left</wp:align>
+                </wp:positionH>
+                <wp:positionV relativeFrom="paragraph">
+                  <wp:posOffset>1905</wp:posOffset>
+                </wp:positionV>
+                <wp:extent cx="3200400" cy="1394460"/>
+                <wp:effectExtent l="0" t="0" r="19050" b="15240"/>
+                <wp:wrapTight wrapText="bothSides">
+                  <wp:wrapPolygon edited="0">
+                    <wp:start x="0" y="0"/>
+                    <wp:lineTo x="0" y="21541"/>
+                    <wp:lineTo x="21600" y="21541"/>
+                    <wp:lineTo x="21600" y="0"/>
+                    <wp:lineTo x="0" y="0"/>
+                  </wp:wrapPolygon>
+                </wp:wrapTight>
+                <wp:docPr id="1" name="Text Box 8"/>
+                <wp:cNvGraphicFramePr>
+                  <a:graphicFrameLocks xmlns:a="http://schemas.openxmlformats.org/drawingml/2006/main"/>
+                </wp:cNvGraphicFramePr>
+                <a:graphic xmlns:a="http://schemas.openxmlformats.org/drawingml/2006/main">
+                  <a:graphicData uri="http://schemas.microsoft.com/office/word/2010/wordprocessingShape">
+                    <wps:wsp>
+                      <wps:cNvSpPr txBox="1">
+                        <a:spLocks noChangeArrowheads="1"/>
+                      </wps:cNvSpPr>
+                      <wps:spPr bwMode="auto">
+                        <a:xfrm>
+                          <a:off x="0" y="0"/>
+                          <a:ext cx="3200400" cy="1394460"/>
+                        </a:xfrm>
+                        <a:prstGeom prst="rect">
+                          <a:avLst/>
+                        </a:prstGeom>
+                        <a:solidFill>
+                          <a:srgbClr val="FFFFFF"/>
+                        </a:solidFill>
+                        <a:ln w="9525">
+                          <a:solidFill>
+                            <a:srgbClr val="000000"/>
+                          </a:solidFill>
+                          <a:miter lim="800000"/>
+                          <a:headEnd/>
+                          <a:tailEnd/>
+                        </a:ln>
+                      </wps:spPr>
+                      <wps:txbx>
+                        <w:txbxContent>
+                          <w:p>
+                            <w:pPr>
+                              <w:pStyle w:val="BodyText"/>
+                            </w:pPr>
+                            <w:r>
+                              <w:rPr>
+                                <w:noProof/>
+                              </w:rPr>
+                              <w:drawing>
+                                <wp:inline distT="0" distB="0" distL="0" distR="0" wp14:anchorId="56480CAE" wp14:editId="77EAD9F7">
+                                  <wp:extent cx="2636520" cy="1280160"/>
+                                  <wp:effectExtent l="0" t="0" r="0" b="0"/>
+                                  <wp:docPr id="3" name="Picture 3"/>
+                                  <wp:cNvGraphicFramePr>
+                                    <a:graphicFrameLocks xmlns:a="http://schemas.openxmlformats.org/drawingml/2006/main" noChangeAspect="1"/>
+                                  </wp:cNvGraphicFramePr>
+                                  <a:graphic xmlns:a="http://schemas.openxmlformats.org/drawingml/2006/main">
+                                    <a:graphicData uri="http://schemas.openxmlformats.org/drawingml/2006/picture">
+                                      <pic:pic xmlns:pic="http://schemas.openxmlformats.org/drawingml/2006/picture">
+                                        <pic:nvPicPr>
+                                          <pic:cNvPr id="3" name="Picture 3"/>
+                                          <pic:cNvPicPr/>
+                                        </pic:nvPicPr>
+                                        <pic:blipFill>
+                                          <a:blip r:embed="rId13">
+                                            <a:extLst>
+                                              <a:ext uri="{28A0092B-C50C-407E-A947-70E740481C1C}">
+                                                <a14:useLocalDpi xmlns:a14="http://schemas.microsoft.com/office/drawing/2010/main" val="0"/>
+                                              </a:ext>
+                                            </a:extLst>
+                                          </a:blip>
+                                          <a:stretch>
+                                            <a:fillRect/>
+                                          </a:stretch>
+                                        </pic:blipFill>
+                                        <pic:spPr>
+                                          <a:xfrm>
+                                            <a:off x="0" y="0"/>
+                                            <a:ext cx="2636520" cy="1280160"/>
+                                          </a:xfrm>
+                                          <a:prstGeom prst="rect">
+                                            <a:avLst/>
+                                          </a:prstGeom>
+                                        </pic:spPr>
+                                      </pic:pic>
+                                    </a:graphicData>
+                                  </a:graphic>
+                                </wp:inline>
+                              </w:drawing>
+                            </w:r>
+                          </w:p>
+                        </w:txbxContent>
+                      </wps:txbx>
+                      <wps:bodyPr rot="0" vert="horz" wrap="square" lIns="91440" tIns="45720" rIns="91440" bIns="45720" anchor="t" anchorCtr="0" upright="1">
+                        <a:noAutofit/>
+                      </wps:bodyPr>
+                    </wps:wsp>
+                  </a:graphicData>
+                </a:graphic>
+                <wp14:sizeRelH relativeFrom="page">
+                  <wp14:pctWidth>0</wp14:pctWidth>
+                </wp14:sizeRelH>
+                <wp14:sizeRelV relativeFrom="page">
+                  <wp14:pctHeight>0</wp14:pctHeight>
+                </wp14:sizeRelV>
+              </wp:anchor>
+            </w:drawing>
+          </mc:Choice>
+          <mc:Fallback>
+            <w:pict>
+              <v:shapetype w14:anchorId="272EDB4A" id="_x0000_t202" coordsize="21600,21600" o:spt="202" path="m,l,21600r21600,l21600,xe">
+                <v:stroke joinstyle="miter"/>
+                <v:path gradientshapeok="t" o:connecttype="rect"/>
+              </v:shapetype>
+              <v:shape id="Text Box 8" o:spid="_x0000_s1026" type="#_x0000_t202" style="position:absolute;left:0;text-align:left;margin-left:0;margin-top:.15pt;width:252pt;height:109.8pt;z-index:-251658752;visibility:visible;mso-wrap-style:square;mso-width-percent:0;mso-height-percent:0;mso-wrap-distance-left:9pt;mso-wrap-distance-top:0;mso-wrap-distance-right:9pt;mso-wrap-distance-bottom:0;mso-position-horizontal:left;mso-position-horizontal-relative:margin;mso-position-vertical:absolute;mso-position-vertical-relative:text;mso-width-percent:0;mso-height-percent:0;mso-width-relative:page;mso-height-relative:page;v-text-anchor:top" o:gfxdata="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">
+                <v:textbox>
+                  <w:txbxContent>
+                    <w:p>
+                      <w:pPr>
+                        <w:pStyle w:val="BodyText"/>
+                      </w:pPr>
+                      <w:r>
+                        <w:rPr>
+                          <w:noProof/>
+                        </w:rPr>
+                        <w:drawing>
+                          <wp:inline distT="0" distB="0" distL="0" distR="0" wp14:anchorId="56480CAE" wp14:editId="77EAD9F7">
+                            <wp:extent cx="2636520" cy="1280160"/>
+                            <wp:effectExtent l="0" t="0" r="0" b="0"/>
+                            <wp:docPr id="3" name="Picture 3"/>
+                            <wp:cNvGraphicFramePr>
+                              <a:graphicFrameLocks xmlns:a="http://schemas.openxmlformats.org/drawingml/2006/main" noChangeAspect="1"/>
+                            </wp:cNvGraphicFramePr>
+                            <a:graphic xmlns:a="http://schemas.openxmlformats.org/drawingml/2006/main">
+                              <a:graphicData uri="http://schemas.openxmlformats.org/drawingml/2006/picture">
+                                <pic:pic xmlns:pic="http://schemas.openxmlformats.org/drawingml/2006/picture">
+                                  <pic:nvPicPr>
+                                    <pic:cNvPr id="3" name="Picture 3"/>
+                                    <pic:cNvPicPr/>
+                                  </pic:nvPicPr>
+                                  <pic:blipFill>
+                                    <a:blip r:embed="rId13">
+                                      <a:extLst>
+                                        <a:ext uri="{28A0092B-C50C-407E-A947-70E740481C1C}">
+                                          <a14:useLocalDpi xmlns:a14="http://schemas.microsoft.com/office/drawing/2010/main" val="0"/>
+                                        </a:ext>
+                                      </a:extLst>
+                                    </a:blip>
+                                    <a:stretch>
+                                      <a:fillRect/>
+                                    </a:stretch>
+                                  </pic:blipFill>
+                                  <pic:spPr>
+                                    <a:xfrm>
+                                      <a:off x="0" y="0"/>
+                                      <a:ext cx="2636520" cy="1280160"/>
+                                    </a:xfrm>
+                                    <a:prstGeom prst="rect">
+                                      <a:avLst/>
+                                    </a:prstGeom>
+                                  </pic:spPr>
+                                </pic:pic>
+                              </a:graphicData>
+                            </a:graphic>
+                          </wp:inline>
+                        </w:drawing>
+                      </w:r>
+                    </w:p>
+                  </w:txbxContent>
+                </v:textbox>
+                <w10:wrap type="tight" anchorx="margin"/>
+              </v:shape>
+            </w:pict>
+          </mc:Fallback>
+        </mc:AlternateContent>
       </w:r>
     </w:p>
     <w:sectPr>
       <w:type w:val="continuous"/>
-      <w:pgSz w:w="595.30pt" w:h="841.90pt" w:code="9"/>
-      <w:pgMar w:top="54pt" w:right="44.65pt" w:bottom="72pt" w:left="44.65pt" w:header="36pt" w:footer="36pt" w:gutter="0pt"/>
-      <w:cols w:space="36pt"/>
+      <w:pgSz w:w="11906" w:h="16838" w:code="9"/>
+      <w:pgMar w:top="1080" w:right="893" w:bottom="1440" w:left="893" w:header="720" w:footer="720" w:gutter="0"/>
+      <w:cols w:space="720"/>
       <w:docGrid w:linePitch="360"/>
     </w:sectPr>
   </w:body>
@@ -2497,7 +2567,7 @@
 </file>
 
 <file path=word/endnotes.xml><?xml version="1.0" encoding="utf-8"?>
-<w:endnotes xmlns:cx="http://schemas.microsoft.com/office/drawing/2014/chartex" xmlns:cx1="http://schemas.microsoft.com/office/drawing/2015/9/8/chartex" xmlns:cx2="http://schemas.microsoft.com/office/drawing/2015/10/21/chartex" xmlns:cx3="http://schemas.microsoft.com/office/drawing/2016/5/9/chartex" xmlns:cx4="http://schemas.microsoft.com/office/drawing/2016/5/10/chartex" xmlns:cx5="http://schemas.microsoft.com/office/drawing/2016/5/11/chartex" xmlns:cx6="http://schemas.microsoft.com/office/drawing/2016/5/12/chartex" xmlns:cx7="http://schemas.microsoft.com/office/drawing/2016/5/13/chartex" xmlns:cx8="http://schemas.microsoft.com/office/drawing/2016/5/14/chartex" xmlns:mc="http://schemas.openxmlformats.org/markup-compatibility/2006" xmlns:aink="http://schemas.microsoft.com/office/drawing/2016/ink" xmlns:am3d="http://schemas.microsoft.com/office/drawing/2017/model3d" xmlns:o="urn:schemas-microsoft-com:office:office" xmlns:oel="http://schemas.microsoft.com/office/2019/extlst" xmlns:r="http://purl.oclc.org/ooxml/officeDocument/relationships" xmlns:m="http://purl.oclc.org/ooxml/officeDocument/math" xmlns:v="urn:schemas-microsoft-com:vml" xmlns:wp14="http://schemas.microsoft.com/office/word/2010/wordprocessingDrawing" xmlns:wp="http://purl.oclc.org/ooxml/drawingml/wordprocessingDrawing" xmlns:w10="urn:schemas-microsoft-com:office:word" xmlns:w="http://purl.oclc.org/ooxml/wordprocessingml/main" xmlns:w14="http://schemas.microsoft.com/office/word/2010/wordml" xmlns:w15="http://schemas.microsoft.com/office/word/2012/wordml" xmlns:w16cex="http://schemas.microsoft.com/office/word/2018/wordml/cex" xmlns:w16cid="http://schemas.microsoft.com/office/word/2016/wordml/cid" xmlns:w16="http://schemas.microsoft.com/office/word/2018/wordml" xmlns:w16sdtdh="http://schemas.microsoft.com/office/word/2020/wordml/sdtdatahash" xmlns:w16se="http://schemas.microsoft.com/office/word/2015/wordml/symex" xmlns:wpi="http://schemas.microsoft.com/office/word/2010/wordprocessingInk" xmlns:wne="http://schemas.microsoft.com/office/word/2006/wordml" mc:Ignorable="w14 w15 w16se w16cid w16 w16cex w16sdtdh wne wp14">
+<w:endnotes xmlns:wpc="http://schemas.microsoft.com/office/word/2010/wordprocessingCanvas" xmlns:cx="http://schemas.microsoft.com/office/drawing/2014/chartex" xmlns:cx1="http://schemas.microsoft.com/office/drawing/2015/9/8/chartex" xmlns:cx2="http://schemas.microsoft.com/office/drawing/2015/10/21/chartex" xmlns:cx3="http://schemas.microsoft.com/office/drawing/2016/5/9/chartex" xmlns:cx4="http://schemas.microsoft.com/office/drawing/2016/5/10/chartex" xmlns:cx5="http://schemas.microsoft.com/office/drawing/2016/5/11/chartex" xmlns:cx6="http://schemas.microsoft.com/office/drawing/2016/5/12/chartex" xmlns:cx7="http://schemas.microsoft.com/office/drawing/2016/5/13/chartex" xmlns:cx8="http://schemas.microsoft.com/office/drawing/2016/5/14/chartex" xmlns:mc="http://schemas.openxmlformats.org/markup-compatibility/2006" xmlns:aink="http://schemas.microsoft.com/office/drawing/2016/ink" xmlns:am3d="http://schemas.microsoft.com/office/drawing/2017/model3d" xmlns:o="urn:schemas-microsoft-com:office:office" xmlns:oel="http://schemas.microsoft.com/office/2019/extlst" xmlns:r="http://schemas.openxmlformats.org/officeDocument/2006/relationships" xmlns:m="http://schemas.openxmlformats.org/officeDocument/2006/math" xmlns:v="urn:schemas-microsoft-com:vml" xmlns:wp14="http://schemas.microsoft.com/office/word/2010/wordprocessingDrawing" xmlns:wp="http://schemas.openxmlformats.org/drawingml/2006/wordprocessingDrawing" xmlns:w10="urn:schemas-microsoft-com:office:word" xmlns:w="http://schemas.openxmlformats.org/wordprocessingml/2006/main" xmlns:w14="http://schemas.microsoft.com/office/word/2010/wordml" xmlns:w15="http://schemas.microsoft.com/office/word/2012/wordml" xmlns:w16cex="http://schemas.microsoft.com/office/word/2018/wordml/cex" xmlns:w16cid="http://schemas.microsoft.com/office/word/2016/wordml/cid" xmlns:w16="http://schemas.microsoft.com/office/word/2018/wordml" xmlns:w16sdtdh="http://schemas.microsoft.com/office/word/2020/wordml/sdtdatahash" xmlns:w16se="http://schemas.microsoft.com/office/word/2015/wordml/symex" xmlns:wpg="http://schemas.microsoft.com/office/word/2010/wordprocessingGroup" xmlns:wpi="http://schemas.microsoft.com/office/word/2010/wordprocessingInk" xmlns:wne="http://schemas.microsoft.com/office/word/2006/wordml" xmlns:wps="http://schemas.microsoft.com/office/word/2010/wordprocessingShape" mc:Ignorable="w14 w15 w16se w16cid w16 w16cex w16sdtdh wp14">
   <w:endnote w:type="separator" w:id="-1">
     <w:p>
       <w:r>
@@ -2516,11 +2586,11 @@
 </file>
 
 <file path=word/footer1.xml><?xml version="1.0" encoding="utf-8"?>
-<w:ftr xmlns:cx="http://schemas.microsoft.com/office/drawing/2014/chartex" xmlns:cx1="http://schemas.microsoft.com/office/drawing/2015/9/8/chartex" xmlns:cx2="http://schemas.microsoft.com/office/drawing/2015/10/21/chartex" xmlns:cx3="http://schemas.microsoft.com/office/drawing/2016/5/9/chartex" xmlns:cx4="http://schemas.microsoft.com/office/drawing/2016/5/10/chartex" xmlns:cx5="http://schemas.microsoft.com/office/drawing/2016/5/11/chartex" xmlns:cx6="http://schemas.microsoft.com/office/drawing/2016/5/12/chartex" xmlns:cx7="http://schemas.microsoft.com/office/drawing/2016/5/13/chartex" xmlns:cx8="http://schemas.microsoft.com/office/drawing/2016/5/14/chartex" xmlns:mc="http://schemas.openxmlformats.org/markup-compatibility/2006" xmlns:aink="http://schemas.microsoft.com/office/drawing/2016/ink" xmlns:am3d="http://schemas.microsoft.com/office/drawing/2017/model3d" xmlns:o="urn:schemas-microsoft-com:office:office" xmlns:oel="http://schemas.microsoft.com/office/2019/extlst" xmlns:r="http://purl.oclc.org/ooxml/officeDocument/relationships" xmlns:m="http://purl.oclc.org/ooxml/officeDocument/math" xmlns:v="urn:schemas-microsoft-com:vml" xmlns:wp14="http://schemas.microsoft.com/office/word/2010/wordprocessingDrawing" xmlns:wp="http://purl.oclc.org/ooxml/drawingml/wordprocessingDrawing" xmlns:w10="urn:schemas-microsoft-com:office:word" xmlns:w="http://purl.oclc.org/ooxml/wordprocessingml/main" xmlns:w14="http://schemas.microsoft.com/office/word/2010/wordml" xmlns:w15="http://schemas.microsoft.com/office/word/2012/wordml" xmlns:w16cex="http://schemas.microsoft.com/office/word/2018/wordml/cex" xmlns:w16cid="http://schemas.microsoft.com/office/word/2016/wordml/cid" xmlns:w16="http://schemas.microsoft.com/office/word/2018/wordml" xmlns:w16sdtdh="http://schemas.microsoft.com/office/word/2020/wordml/sdtdatahash" xmlns:w16se="http://schemas.microsoft.com/office/word/2015/wordml/symex" xmlns:wpi="http://schemas.microsoft.com/office/word/2010/wordprocessingInk" xmlns:wne="http://schemas.microsoft.com/office/word/2006/wordml" mc:Ignorable="w14 w15 w16se w16cid w16 w16cex w16sdtdh wne wp14">
+<w:ftr xmlns:wpc="http://schemas.microsoft.com/office/word/2010/wordprocessingCanvas" xmlns:cx="http://schemas.microsoft.com/office/drawing/2014/chartex" xmlns:cx1="http://schemas.microsoft.com/office/drawing/2015/9/8/chartex" xmlns:cx2="http://schemas.microsoft.com/office/drawing/2015/10/21/chartex" xmlns:cx3="http://schemas.microsoft.com/office/drawing/2016/5/9/chartex" xmlns:cx4="http://schemas.microsoft.com/office/drawing/2016/5/10/chartex" xmlns:cx5="http://schemas.microsoft.com/office/drawing/2016/5/11/chartex" xmlns:cx6="http://schemas.microsoft.com/office/drawing/2016/5/12/chartex" xmlns:cx7="http://schemas.microsoft.com/office/drawing/2016/5/13/chartex" xmlns:cx8="http://schemas.microsoft.com/office/drawing/2016/5/14/chartex" xmlns:mc="http://schemas.openxmlformats.org/markup-compatibility/2006" xmlns:aink="http://schemas.microsoft.com/office/drawing/2016/ink" xmlns:am3d="http://schemas.microsoft.com/office/drawing/2017/model3d" xmlns:o="urn:schemas-microsoft-com:office:office" xmlns:oel="http://schemas.microsoft.com/office/2019/extlst" xmlns:r="http://schemas.openxmlformats.org/officeDocument/2006/relationships" xmlns:m="http://schemas.openxmlformats.org/officeDocument/2006/math" xmlns:v="urn:schemas-microsoft-com:vml" xmlns:wp14="http://schemas.microsoft.com/office/word/2010/wordprocessingDrawing" xmlns:wp="http://schemas.openxmlformats.org/drawingml/2006/wordprocessingDrawing" xmlns:w10="urn:schemas-microsoft-com:office:word" xmlns:w="http://schemas.openxmlformats.org/wordprocessingml/2006/main" xmlns:w14="http://schemas.microsoft.com/office/word/2010/wordml" xmlns:w15="http://schemas.microsoft.com/office/word/2012/wordml" xmlns:w16cex="http://schemas.microsoft.com/office/word/2018/wordml/cex" xmlns:w16cid="http://schemas.microsoft.com/office/word/2016/wordml/cid" xmlns:w16="http://schemas.microsoft.com/office/word/2018/wordml" xmlns:w16sdtdh="http://schemas.microsoft.com/office/word/2020/wordml/sdtdatahash" xmlns:w16se="http://schemas.microsoft.com/office/word/2015/wordml/symex" xmlns:wpg="http://schemas.microsoft.com/office/word/2010/wordprocessingGroup" xmlns:wpi="http://schemas.microsoft.com/office/word/2010/wordprocessingInk" xmlns:wne="http://schemas.microsoft.com/office/word/2006/wordml" xmlns:wps="http://schemas.microsoft.com/office/word/2010/wordprocessingShape" mc:Ignorable="w14 w15 w16se w16cid w16 w16cex w16sdtdh wp14">
   <w:p>
     <w:pPr>
       <w:pStyle w:val="Footer"/>
-      <w:jc w:val="start"/>
+      <w:jc w:val="left"/>
     </w:pPr>
     <w:r>
       <w:rPr>
@@ -2639,7 +2709,7 @@
 </file>
 
 <file path=word/footnotes.xml><?xml version="1.0" encoding="utf-8"?>
-<w:footnotes xmlns:cx="http://schemas.microsoft.com/office/drawing/2014/chartex" xmlns:cx1="http://schemas.microsoft.com/office/drawing/2015/9/8/chartex" xmlns:cx2="http://schemas.microsoft.com/office/drawing/2015/10/21/chartex" xmlns:cx3="http://schemas.microsoft.com/office/drawing/2016/5/9/chartex" xmlns:cx4="http://schemas.microsoft.com/office/drawing/2016/5/10/chartex" xmlns:cx5="http://schemas.microsoft.com/office/drawing/2016/5/11/chartex" xmlns:cx6="http://schemas.microsoft.com/office/drawing/2016/5/12/chartex" xmlns:cx7="http://schemas.microsoft.com/office/drawing/2016/5/13/chartex" xmlns:cx8="http://schemas.microsoft.com/office/drawing/2016/5/14/chartex" xmlns:mc="http://schemas.openxmlformats.org/markup-compatibility/2006" xmlns:aink="http://schemas.microsoft.com/office/drawing/2016/ink" xmlns:am3d="http://schemas.microsoft.com/office/drawing/2017/model3d" xmlns:o="urn:schemas-microsoft-com:office:office" xmlns:oel="http://schemas.microsoft.com/office/2019/extlst" xmlns:r="http://purl.oclc.org/ooxml/officeDocument/relationships" xmlns:m="http://purl.oclc.org/ooxml/officeDocument/math" xmlns:v="urn:schemas-microsoft-com:vml" xmlns:wp14="http://schemas.microsoft.com/office/word/2010/wordprocessingDrawing" xmlns:wp="http://purl.oclc.org/ooxml/drawingml/wordprocessingDrawing" xmlns:w10="urn:schemas-microsoft-com:office:word" xmlns:w="http://purl.oclc.org/ooxml/wordprocessingml/main" xmlns:w14="http://schemas.microsoft.com/office/word/2010/wordml" xmlns:w15="http://schemas.microsoft.com/office/word/2012/wordml" xmlns:w16cex="http://schemas.microsoft.com/office/word/2018/wordml/cex" xmlns:w16cid="http://schemas.microsoft.com/office/word/2016/wordml/cid" xmlns:w16="http://schemas.microsoft.com/office/word/2018/wordml" xmlns:w16sdtdh="http://schemas.microsoft.com/office/word/2020/wordml/sdtdatahash" xmlns:w16se="http://schemas.microsoft.com/office/word/2015/wordml/symex" xmlns:wpi="http://schemas.microsoft.com/office/word/2010/wordprocessingInk" xmlns:wne="http://schemas.microsoft.com/office/word/2006/wordml" mc:Ignorable="w14 w15 w16se w16cid w16 w16cex w16sdtdh wne wp14">
+<w:footnotes xmlns:wpc="http://schemas.microsoft.com/office/word/2010/wordprocessingCanvas" xmlns:cx="http://schemas.microsoft.com/office/drawing/2014/chartex" xmlns:cx1="http://schemas.microsoft.com/office/drawing/2015/9/8/chartex" xmlns:cx2="http://schemas.microsoft.com/office/drawing/2015/10/21/chartex" xmlns:cx3="http://schemas.microsoft.com/office/drawing/2016/5/9/chartex" xmlns:cx4="http://schemas.microsoft.com/office/drawing/2016/5/10/chartex" xmlns:cx5="http://schemas.microsoft.com/office/drawing/2016/5/11/chartex" xmlns:cx6="http://schemas.microsoft.com/office/drawing/2016/5/12/chartex" xmlns:cx7="http://schemas.microsoft.com/office/drawing/2016/5/13/chartex" xmlns:cx8="http://schemas.microsoft.com/office/drawing/2016/5/14/chartex" xmlns:mc="http://schemas.openxmlformats.org/markup-compatibility/2006" xmlns:aink="http://schemas.microsoft.com/office/drawing/2016/ink" xmlns:am3d="http://schemas.microsoft.com/office/drawing/2017/model3d" xmlns:o="urn:schemas-microsoft-com:office:office" xmlns:oel="http://schemas.microsoft.com/office/2019/extlst" xmlns:r="http://schemas.openxmlformats.org/officeDocument/2006/relationships" xmlns:m="http://schemas.openxmlformats.org/officeDocument/2006/math" xmlns:v="urn:schemas-microsoft-com:vml" xmlns:wp14="http://schemas.microsoft.com/office/word/2010/wordprocessingDrawing" xmlns:wp="http://schemas.openxmlformats.org/drawingml/2006/wordprocessingDrawing" xmlns:w10="urn:schemas-microsoft-com:office:word" xmlns:w="http://schemas.openxmlformats.org/wordprocessingml/2006/main" xmlns:w14="http://schemas.microsoft.com/office/word/2010/wordml" xmlns:w15="http://schemas.microsoft.com/office/word/2012/wordml" xmlns:w16cex="http://schemas.microsoft.com/office/word/2018/wordml/cex" xmlns:w16cid="http://schemas.microsoft.com/office/word/2016/wordml/cid" xmlns:w16="http://schemas.microsoft.com/office/word/2018/wordml" xmlns:w16sdtdh="http://schemas.microsoft.com/office/word/2020/wordml/sdtdatahash" xmlns:w16se="http://schemas.microsoft.com/office/word/2015/wordml/symex" xmlns:wpg="http://schemas.microsoft.com/office/word/2010/wordprocessingGroup" xmlns:wpi="http://schemas.microsoft.com/office/word/2010/wordprocessingInk" xmlns:wne="http://schemas.microsoft.com/office/word/2006/wordml" xmlns:wps="http://schemas.microsoft.com/office/word/2010/wordprocessingShape" mc:Ignorable="w14 w15 w16se w16cid w16 w16cex w16sdtdh wp14">
   <w:footnote w:type="separator" w:id="-1">
     <w:p>
       <w:r>
@@ -2658,7 +2728,7 @@
 </file>
 
 <file path=word/numbering.xml><?xml version="1.0" encoding="utf-8"?>
-<w:numbering xmlns:cx="http://schemas.microsoft.com/office/drawing/2014/chartex" xmlns:cx1="http://schemas.microsoft.com/office/drawing/2015/9/8/chartex" xmlns:cx2="http://schemas.microsoft.com/office/drawing/2015/10/21/chartex" xmlns:cx3="http://schemas.microsoft.com/office/drawing/2016/5/9/chartex" xmlns:cx4="http://schemas.microsoft.com/office/drawing/2016/5/10/chartex" xmlns:cx5="http://schemas.microsoft.com/office/drawing/2016/5/11/chartex" xmlns:cx6="http://schemas.microsoft.com/office/drawing/2016/5/12/chartex" xmlns:cx7="http://schemas.microsoft.com/office/drawing/2016/5/13/chartex" xmlns:cx8="http://schemas.microsoft.com/office/drawing/2016/5/14/chartex" xmlns:mc="http://schemas.openxmlformats.org/markup-compatibility/2006" xmlns:aink="http://schemas.microsoft.com/office/drawing/2016/ink" xmlns:am3d="http://schemas.microsoft.com/office/drawing/2017/model3d" xmlns:o="urn:schemas-microsoft-com:office:office" xmlns:oel="http://schemas.microsoft.com/office/2019/extlst" xmlns:r="http://purl.oclc.org/ooxml/officeDocument/relationships" xmlns:m="http://purl.oclc.org/ooxml/officeDocument/math" xmlns:v="urn:schemas-microsoft-com:vml" xmlns:wp14="http://schemas.microsoft.com/office/word/2010/wordprocessingDrawing" xmlns:wp="http://purl.oclc.org/ooxml/drawingml/wordprocessingDrawing" xmlns:w10="urn:schemas-microsoft-com:office:word" xmlns:w="http://purl.oclc.org/ooxml/wordprocessingml/main" xmlns:w14="http://schemas.microsoft.com/office/word/2010/wordml" xmlns:w15="http://schemas.microsoft.com/office/word/2012/wordml" xmlns:w16cex="http://schemas.microsoft.com/office/word/2018/wordml/cex" xmlns:w16cid="http://schemas.microsoft.com/office/word/2016/wordml/cid" xmlns:w16="http://schemas.microsoft.com/office/word/2018/wordml" xmlns:w16sdtdh="http://schemas.microsoft.com/office/word/2020/wordml/sdtdatahash" xmlns:w16se="http://schemas.microsoft.com/office/word/2015/wordml/symex" xmlns:wpi="http://schemas.microsoft.com/office/word/2010/wordprocessingInk" xmlns:wne="http://schemas.microsoft.com/office/word/2006/wordml" mc:Ignorable="w14 w15 w16se w16cid w16 w16cex w16sdtdh wne wp14">
+<w:numbering xmlns:wpc="http://schemas.microsoft.com/office/word/2010/wordprocessingCanvas" xmlns:cx="http://schemas.microsoft.com/office/drawing/2014/chartex" xmlns:cx1="http://schemas.microsoft.com/office/drawing/2015/9/8/chartex" xmlns:cx2="http://schemas.microsoft.com/office/drawing/2015/10/21/chartex" xmlns:cx3="http://schemas.microsoft.com/office/drawing/2016/5/9/chartex" xmlns:cx4="http://schemas.microsoft.com/office/drawing/2016/5/10/chartex" xmlns:cx5="http://schemas.microsoft.com/office/drawing/2016/5/11/chartex" xmlns:cx6="http://schemas.microsoft.com/office/drawing/2016/5/12/chartex" xmlns:cx7="http://schemas.microsoft.com/office/drawing/2016/5/13/chartex" xmlns:cx8="http://schemas.microsoft.com/office/drawing/2016/5/14/chartex" xmlns:mc="http://schemas.openxmlformats.org/markup-compatibility/2006" xmlns:aink="http://schemas.microsoft.com/office/drawing/2016/ink" xmlns:am3d="http://schemas.microsoft.com/office/drawing/2017/model3d" xmlns:o="urn:schemas-microsoft-com:office:office" xmlns:oel="http://schemas.microsoft.com/office/2019/extlst" xmlns:r="http://schemas.openxmlformats.org/officeDocument/2006/relationships" xmlns:m="http://schemas.openxmlformats.org/officeDocument/2006/math" xmlns:v="urn:schemas-microsoft-com:vml" xmlns:wp14="http://schemas.microsoft.com/office/word/2010/wordprocessingDrawing" xmlns:wp="http://schemas.openxmlformats.org/drawingml/2006/wordprocessingDrawing" xmlns:w10="urn:schemas-microsoft-com:office:word" xmlns:w="http://schemas.openxmlformats.org/wordprocessingml/2006/main" xmlns:w14="http://schemas.microsoft.com/office/word/2010/wordml" xmlns:w15="http://schemas.microsoft.com/office/word/2012/wordml" xmlns:w16cex="http://schemas.microsoft.com/office/word/2018/wordml/cex" xmlns:w16cid="http://schemas.microsoft.com/office/word/2016/wordml/cid" xmlns:w16="http://schemas.microsoft.com/office/word/2018/wordml" xmlns:w16sdtdh="http://schemas.microsoft.com/office/word/2020/wordml/sdtdatahash" xmlns:w16se="http://schemas.microsoft.com/office/word/2015/wordml/symex" xmlns:wpg="http://schemas.microsoft.com/office/word/2010/wordprocessingGroup" xmlns:wpi="http://schemas.microsoft.com/office/word/2010/wordprocessingInk" xmlns:wne="http://schemas.microsoft.com/office/word/2006/wordml" xmlns:wps="http://schemas.microsoft.com/office/word/2010/wordprocessingShape" mc:Ignorable="w14 w15 w16se w16cid w16 w16cex w16sdtdh wp14">
   <w:abstractNum w:abstractNumId="0" w15:restartNumberingAfterBreak="0">
     <w:nsid w:val="FFFFFF1D"/>
     <w:multiLevelType w:val="multilevel"/>
@@ -2667,12 +2737,12 @@
       <w:start w:val="1"/>
       <w:numFmt w:val="bullet"/>
       <w:lvlText w:val=""/>
-      <w:lvlJc w:val="start"/>
-      <w:pPr>
-        <w:tabs>
-          <w:tab w:val="num" w:pos="0pt"/>
-        </w:tabs>
-        <w:ind w:start="0pt" w:firstLine="0pt"/>
+      <w:lvlJc w:val="left"/>
+      <w:pPr>
+        <w:tabs>
+          <w:tab w:val="num" w:pos="0"/>
+        </w:tabs>
+        <w:ind w:left="0" w:firstLine="0"/>
       </w:pPr>
       <w:rPr>
         <w:rFonts w:ascii="Symbol" w:hAnsi="Symbol" w:hint="default"/>
@@ -2682,12 +2752,12 @@
       <w:start w:val="1"/>
       <w:numFmt w:val="bullet"/>
       <w:lvlText w:val=""/>
-      <w:lvlJc w:val="start"/>
-      <w:pPr>
-        <w:tabs>
-          <w:tab w:val="num" w:pos="36pt"/>
-        </w:tabs>
-        <w:ind w:start="54pt" w:hanging="18pt"/>
+      <w:lvlJc w:val="left"/>
+      <w:pPr>
+        <w:tabs>
+          <w:tab w:val="num" w:pos="720"/>
+        </w:tabs>
+        <w:ind w:left="1080" w:hanging="360"/>
       </w:pPr>
       <w:rPr>
         <w:rFonts w:ascii="Symbol" w:hAnsi="Symbol" w:hint="default"/>
@@ -2697,12 +2767,12 @@
       <w:start w:val="1"/>
       <w:numFmt w:val="bullet"/>
       <w:lvlText w:val="o"/>
-      <w:lvlJc w:val="start"/>
-      <w:pPr>
-        <w:tabs>
-          <w:tab w:val="num" w:pos="72pt"/>
-        </w:tabs>
-        <w:ind w:start="90pt" w:hanging="18pt"/>
+      <w:lvlJc w:val="left"/>
+      <w:pPr>
+        <w:tabs>
+          <w:tab w:val="num" w:pos="1440"/>
+        </w:tabs>
+        <w:ind w:left="1800" w:hanging="360"/>
       </w:pPr>
       <w:rPr>
         <w:rFonts w:ascii="Courier New" w:hAnsi="Courier New" w:cs="Courier New" w:hint="default"/>
@@ -2712,12 +2782,12 @@
       <w:start w:val="1"/>
       <w:numFmt w:val="bullet"/>
       <w:lvlText w:val=""/>
-      <w:lvlJc w:val="start"/>
-      <w:pPr>
-        <w:tabs>
-          <w:tab w:val="num" w:pos="108pt"/>
-        </w:tabs>
-        <w:ind w:start="126pt" w:hanging="18pt"/>
+      <w:lvlJc w:val="left"/>
+      <w:pPr>
+        <w:tabs>
+          <w:tab w:val="num" w:pos="2160"/>
+        </w:tabs>
+        <w:ind w:left="2520" w:hanging="360"/>
       </w:pPr>
       <w:rPr>
         <w:rFonts w:ascii="Wingdings" w:hAnsi="Wingdings" w:hint="default"/>
@@ -2727,12 +2797,12 @@
       <w:start w:val="1"/>
       <w:numFmt w:val="bullet"/>
       <w:lvlText w:val=""/>
-      <w:lvlJc w:val="start"/>
-      <w:pPr>
-        <w:tabs>
-          <w:tab w:val="num" w:pos="144pt"/>
-        </w:tabs>
-        <w:ind w:start="162pt" w:hanging="18pt"/>
+      <w:lvlJc w:val="left"/>
+      <w:pPr>
+        <w:tabs>
+          <w:tab w:val="num" w:pos="2880"/>
+        </w:tabs>
+        <w:ind w:left="3240" w:hanging="360"/>
       </w:pPr>
       <w:rPr>
         <w:rFonts w:ascii="Wingdings" w:hAnsi="Wingdings" w:hint="default"/>
@@ -2742,12 +2812,12 @@
       <w:start w:val="1"/>
       <w:numFmt w:val="bullet"/>
       <w:lvlText w:val=""/>
-      <w:lvlJc w:val="start"/>
-      <w:pPr>
-        <w:tabs>
-          <w:tab w:val="num" w:pos="180pt"/>
-        </w:tabs>
-        <w:ind w:start="198pt" w:hanging="18pt"/>
+      <w:lvlJc w:val="left"/>
+      <w:pPr>
+        <w:tabs>
+          <w:tab w:val="num" w:pos="3600"/>
+        </w:tabs>
+        <w:ind w:left="3960" w:hanging="360"/>
       </w:pPr>
       <w:rPr>
         <w:rFonts w:ascii="Symbol" w:hAnsi="Symbol" w:hint="default"/>
@@ -2757,12 +2827,12 @@
       <w:start w:val="1"/>
       <w:numFmt w:val="bullet"/>
       <w:lvlText w:val="o"/>
-      <w:lvlJc w:val="start"/>
-      <w:pPr>
-        <w:tabs>
-          <w:tab w:val="num" w:pos="216pt"/>
-        </w:tabs>
-        <w:ind w:start="234pt" w:hanging="18pt"/>
+      <w:lvlJc w:val="left"/>
+      <w:pPr>
+        <w:tabs>
+          <w:tab w:val="num" w:pos="4320"/>
+        </w:tabs>
+        <w:ind w:left="4680" w:hanging="360"/>
       </w:pPr>
       <w:rPr>
         <w:rFonts w:ascii="Courier New" w:hAnsi="Courier New" w:cs="Courier New" w:hint="default"/>
@@ -2772,12 +2842,12 @@
       <w:start w:val="1"/>
       <w:numFmt w:val="bullet"/>
       <w:lvlText w:val=""/>
-      <w:lvlJc w:val="start"/>
-      <w:pPr>
-        <w:tabs>
-          <w:tab w:val="num" w:pos="252pt"/>
-        </w:tabs>
-        <w:ind w:start="270pt" w:hanging="18pt"/>
+      <w:lvlJc w:val="left"/>
+      <w:pPr>
+        <w:tabs>
+          <w:tab w:val="num" w:pos="5040"/>
+        </w:tabs>
+        <w:ind w:left="5400" w:hanging="360"/>
       </w:pPr>
       <w:rPr>
         <w:rFonts w:ascii="Wingdings" w:hAnsi="Wingdings" w:hint="default"/>
@@ -2787,12 +2857,12 @@
       <w:start w:val="1"/>
       <w:numFmt w:val="bullet"/>
       <w:lvlText w:val=""/>
-      <w:lvlJc w:val="start"/>
-      <w:pPr>
-        <w:tabs>
-          <w:tab w:val="num" w:pos="288pt"/>
-        </w:tabs>
-        <w:ind w:start="306pt" w:hanging="18pt"/>
+      <w:lvlJc w:val="left"/>
+      <w:pPr>
+        <w:tabs>
+          <w:tab w:val="num" w:pos="5760"/>
+        </w:tabs>
+        <w:ind w:left="6120" w:hanging="360"/>
       </w:pPr>
       <w:rPr>
         <w:rFonts w:ascii="Wingdings" w:hAnsi="Wingdings" w:hint="default"/>
@@ -2807,12 +2877,12 @@
       <w:start w:val="1"/>
       <w:numFmt w:val="decimal"/>
       <w:lvlText w:val="%1."/>
-      <w:lvlJc w:val="start"/>
-      <w:pPr>
-        <w:tabs>
-          <w:tab w:val="num" w:pos="74.60pt"/>
-        </w:tabs>
-        <w:ind w:start="74.60pt" w:hanging="18pt"/>
+      <w:lvlJc w:val="left"/>
+      <w:pPr>
+        <w:tabs>
+          <w:tab w:val="num" w:pos="1492"/>
+        </w:tabs>
+        <w:ind w:left="1492" w:hanging="360"/>
       </w:pPr>
     </w:lvl>
   </w:abstractNum>
@@ -2824,12 +2894,12 @@
       <w:start w:val="1"/>
       <w:numFmt w:val="decimal"/>
       <w:lvlText w:val="%1."/>
-      <w:lvlJc w:val="start"/>
-      <w:pPr>
-        <w:tabs>
-          <w:tab w:val="num" w:pos="60.45pt"/>
-        </w:tabs>
-        <w:ind w:start="60.45pt" w:hanging="18pt"/>
+      <w:lvlJc w:val="left"/>
+      <w:pPr>
+        <w:tabs>
+          <w:tab w:val="num" w:pos="1209"/>
+        </w:tabs>
+        <w:ind w:left="1209" w:hanging="360"/>
       </w:pPr>
     </w:lvl>
   </w:abstractNum>
@@ -2841,12 +2911,12 @@
       <w:start w:val="1"/>
       <w:numFmt w:val="decimal"/>
       <w:lvlText w:val="%1."/>
-      <w:lvlJc w:val="start"/>
-      <w:pPr>
-        <w:tabs>
-          <w:tab w:val="num" w:pos="46.30pt"/>
-        </w:tabs>
-        <w:ind w:start="46.30pt" w:hanging="18pt"/>
+      <w:lvlJc w:val="left"/>
+      <w:pPr>
+        <w:tabs>
+          <w:tab w:val="num" w:pos="926"/>
+        </w:tabs>
+        <w:ind w:left="926" w:hanging="360"/>
       </w:pPr>
     </w:lvl>
   </w:abstractNum>
@@ -2858,12 +2928,12 @@
       <w:start w:val="1"/>
       <w:numFmt w:val="decimal"/>
       <w:lvlText w:val="%1."/>
-      <w:lvlJc w:val="start"/>
-      <w:pPr>
-        <w:tabs>
-          <w:tab w:val="num" w:pos="32.15pt"/>
-        </w:tabs>
-        <w:ind w:start="32.15pt" w:hanging="18pt"/>
+      <w:lvlJc w:val="left"/>
+      <w:pPr>
+        <w:tabs>
+          <w:tab w:val="num" w:pos="643"/>
+        </w:tabs>
+        <w:ind w:left="643" w:hanging="360"/>
       </w:pPr>
     </w:lvl>
   </w:abstractNum>
@@ -2875,12 +2945,12 @@
       <w:start w:val="1"/>
       <w:numFmt w:val="bullet"/>
       <w:lvlText w:val=""/>
-      <w:lvlJc w:val="start"/>
-      <w:pPr>
-        <w:tabs>
-          <w:tab w:val="num" w:pos="74.60pt"/>
-        </w:tabs>
-        <w:ind w:start="74.60pt" w:hanging="18pt"/>
+      <w:lvlJc w:val="left"/>
+      <w:pPr>
+        <w:tabs>
+          <w:tab w:val="num" w:pos="1492"/>
+        </w:tabs>
+        <w:ind w:left="1492" w:hanging="360"/>
       </w:pPr>
       <w:rPr>
         <w:rFonts w:ascii="Symbol" w:hAnsi="Symbol" w:hint="default"/>
@@ -2895,12 +2965,12 @@
       <w:start w:val="1"/>
       <w:numFmt w:val="bullet"/>
       <w:lvlText w:val=""/>
-      <w:lvlJc w:val="start"/>
-      <w:pPr>
-        <w:tabs>
-          <w:tab w:val="num" w:pos="60.45pt"/>
-        </w:tabs>
-        <w:ind w:start="60.45pt" w:hanging="18pt"/>
+      <w:lvlJc w:val="left"/>
+      <w:pPr>
+        <w:tabs>
+          <w:tab w:val="num" w:pos="1209"/>
+        </w:tabs>
+        <w:ind w:left="1209" w:hanging="360"/>
       </w:pPr>
       <w:rPr>
         <w:rFonts w:ascii="Symbol" w:hAnsi="Symbol" w:hint="default"/>
@@ -2915,12 +2985,12 @@
       <w:start w:val="1"/>
       <w:numFmt w:val="bullet"/>
       <w:lvlText w:val=""/>
-      <w:lvlJc w:val="start"/>
-      <w:pPr>
-        <w:tabs>
-          <w:tab w:val="num" w:pos="46.30pt"/>
-        </w:tabs>
-        <w:ind w:start="46.30pt" w:hanging="18pt"/>
+      <w:lvlJc w:val="left"/>
+      <w:pPr>
+        <w:tabs>
+          <w:tab w:val="num" w:pos="926"/>
+        </w:tabs>
+        <w:ind w:left="926" w:hanging="360"/>
       </w:pPr>
       <w:rPr>
         <w:rFonts w:ascii="Symbol" w:hAnsi="Symbol" w:hint="default"/>
@@ -2935,12 +3005,12 @@
       <w:start w:val="1"/>
       <w:numFmt w:val="bullet"/>
       <w:lvlText w:val=""/>
-      <w:lvlJc w:val="start"/>
-      <w:pPr>
-        <w:tabs>
-          <w:tab w:val="num" w:pos="32.15pt"/>
-        </w:tabs>
-        <w:ind w:start="32.15pt" w:hanging="18pt"/>
+      <w:lvlJc w:val="left"/>
+      <w:pPr>
+        <w:tabs>
+          <w:tab w:val="num" w:pos="643"/>
+        </w:tabs>
+        <w:ind w:left="643" w:hanging="360"/>
       </w:pPr>
       <w:rPr>
         <w:rFonts w:ascii="Symbol" w:hAnsi="Symbol" w:hint="default"/>
@@ -2955,12 +3025,12 @@
       <w:start w:val="1"/>
       <w:numFmt w:val="decimal"/>
       <w:lvlText w:val="%1."/>
-      <w:lvlJc w:val="start"/>
-      <w:pPr>
-        <w:tabs>
-          <w:tab w:val="num" w:pos="18pt"/>
-        </w:tabs>
-        <w:ind w:start="18pt" w:hanging="18pt"/>
+      <w:lvlJc w:val="left"/>
+      <w:pPr>
+        <w:tabs>
+          <w:tab w:val="num" w:pos="360"/>
+        </w:tabs>
+        <w:ind w:left="360" w:hanging="360"/>
       </w:pPr>
     </w:lvl>
   </w:abstractNum>
@@ -2972,12 +3042,12 @@
       <w:start w:val="1"/>
       <w:numFmt w:val="bullet"/>
       <w:lvlText w:val=""/>
-      <w:lvlJc w:val="start"/>
-      <w:pPr>
-        <w:tabs>
-          <w:tab w:val="num" w:pos="18pt"/>
-        </w:tabs>
-        <w:ind w:start="18pt" w:hanging="18pt"/>
+      <w:lvlJc w:val="left"/>
+      <w:pPr>
+        <w:tabs>
+          <w:tab w:val="num" w:pos="360"/>
+        </w:tabs>
+        <w:ind w:left="360" w:hanging="360"/>
       </w:pPr>
       <w:rPr>
         <w:rFonts w:ascii="Symbol" w:hAnsi="Symbol" w:hint="default"/>
@@ -2992,9 +3062,9 @@
       <w:start w:val="1"/>
       <w:numFmt w:val="bullet"/>
       <w:lvlText w:val=""/>
-      <w:lvlJc w:val="start"/>
-      <w:pPr>
-        <w:ind w:start="36pt" w:hanging="18pt"/>
+      <w:lvlJc w:val="left"/>
+      <w:pPr>
+        <w:ind w:left="720" w:hanging="360"/>
       </w:pPr>
       <w:rPr>
         <w:rFonts w:ascii="Symbol" w:hAnsi="Symbol" w:hint="default"/>
@@ -3004,9 +3074,9 @@
       <w:start w:val="1"/>
       <w:numFmt w:val="bullet"/>
       <w:lvlText w:val="o"/>
-      <w:lvlJc w:val="start"/>
-      <w:pPr>
-        <w:ind w:start="72pt" w:hanging="18pt"/>
+      <w:lvlJc w:val="left"/>
+      <w:pPr>
+        <w:ind w:left="1440" w:hanging="360"/>
       </w:pPr>
       <w:rPr>
         <w:rFonts w:ascii="Courier New" w:hAnsi="Courier New" w:cs="Courier New" w:hint="default"/>
@@ -3016,9 +3086,9 @@
       <w:start w:val="1"/>
       <w:numFmt w:val="bullet"/>
       <w:lvlText w:val=""/>
-      <w:lvlJc w:val="start"/>
-      <w:pPr>
-        <w:ind w:start="108pt" w:hanging="18pt"/>
+      <w:lvlJc w:val="left"/>
+      <w:pPr>
+        <w:ind w:left="2160" w:hanging="360"/>
       </w:pPr>
       <w:rPr>
         <w:rFonts w:ascii="Wingdings" w:hAnsi="Wingdings" w:hint="default"/>
@@ -3028,9 +3098,9 @@
       <w:start w:val="1"/>
       <w:numFmt w:val="bullet"/>
       <w:lvlText w:val=""/>
-      <w:lvlJc w:val="start"/>
-      <w:pPr>
-        <w:ind w:start="144pt" w:hanging="18pt"/>
+      <w:lvlJc w:val="left"/>
+      <w:pPr>
+        <w:ind w:left="2880" w:hanging="360"/>
       </w:pPr>
       <w:rPr>
         <w:rFonts w:ascii="Symbol" w:hAnsi="Symbol" w:hint="default"/>
@@ -3040,9 +3110,9 @@
       <w:start w:val="1"/>
       <w:numFmt w:val="bullet"/>
       <w:lvlText w:val="o"/>
-      <w:lvlJc w:val="start"/>
-      <w:pPr>
-        <w:ind w:start="180pt" w:hanging="18pt"/>
+      <w:lvlJc w:val="left"/>
+      <w:pPr>
+        <w:ind w:left="3600" w:hanging="360"/>
       </w:pPr>
       <w:rPr>
         <w:rFonts w:ascii="Courier New" w:hAnsi="Courier New" w:cs="Courier New" w:hint="default"/>
@@ -3052,9 +3122,9 @@
       <w:start w:val="1"/>
       <w:numFmt w:val="bullet"/>
       <w:lvlText w:val=""/>
-      <w:lvlJc w:val="start"/>
-      <w:pPr>
-        <w:ind w:start="216pt" w:hanging="18pt"/>
+      <w:lvlJc w:val="left"/>
+      <w:pPr>
+        <w:ind w:left="4320" w:hanging="360"/>
       </w:pPr>
       <w:rPr>
         <w:rFonts w:ascii="Wingdings" w:hAnsi="Wingdings" w:hint="default"/>
@@ -3064,9 +3134,9 @@
       <w:start w:val="1"/>
       <w:numFmt w:val="bullet"/>
       <w:lvlText w:val=""/>
-      <w:lvlJc w:val="start"/>
-      <w:pPr>
-        <w:ind w:start="252pt" w:hanging="18pt"/>
+      <w:lvlJc w:val="left"/>
+      <w:pPr>
+        <w:ind w:left="5040" w:hanging="360"/>
       </w:pPr>
       <w:rPr>
         <w:rFonts w:ascii="Symbol" w:hAnsi="Symbol" w:hint="default"/>
@@ -3076,9 +3146,9 @@
       <w:start w:val="1"/>
       <w:numFmt w:val="bullet"/>
       <w:lvlText w:val="o"/>
-      <w:lvlJc w:val="start"/>
-      <w:pPr>
-        <w:ind w:start="288pt" w:hanging="18pt"/>
+      <w:lvlJc w:val="left"/>
+      <w:pPr>
+        <w:ind w:left="5760" w:hanging="360"/>
       </w:pPr>
       <w:rPr>
         <w:rFonts w:ascii="Courier New" w:hAnsi="Courier New" w:cs="Courier New" w:hint="default"/>
@@ -3088,9 +3158,9 @@
       <w:start w:val="1"/>
       <w:numFmt w:val="bullet"/>
       <w:lvlText w:val=""/>
-      <w:lvlJc w:val="start"/>
-      <w:pPr>
-        <w:ind w:start="324pt" w:hanging="18pt"/>
+      <w:lvlJc w:val="left"/>
+      <w:pPr>
+        <w:ind w:left="6480" w:hanging="360"/>
       </w:pPr>
       <w:rPr>
         <w:rFonts w:ascii="Wingdings" w:hAnsi="Wingdings" w:hint="default"/>
@@ -3105,9 +3175,9 @@
       <w:start w:val="1"/>
       <w:numFmt w:val="bullet"/>
       <w:lvlText w:val=""/>
-      <w:lvlJc w:val="start"/>
-      <w:pPr>
-        <w:ind w:start="36pt" w:hanging="18pt"/>
+      <w:lvlJc w:val="left"/>
+      <w:pPr>
+        <w:ind w:left="720" w:hanging="360"/>
       </w:pPr>
       <w:rPr>
         <w:rFonts w:ascii="Symbol" w:hAnsi="Symbol" w:hint="default"/>
@@ -3117,9 +3187,9 @@
       <w:start w:val="1"/>
       <w:numFmt w:val="bullet"/>
       <w:lvlText w:val="o"/>
-      <w:lvlJc w:val="start"/>
-      <w:pPr>
-        <w:ind w:start="72pt" w:hanging="18pt"/>
+      <w:lvlJc w:val="left"/>
+      <w:pPr>
+        <w:ind w:left="1440" w:hanging="360"/>
       </w:pPr>
       <w:rPr>
         <w:rFonts w:ascii="Courier New" w:hAnsi="Courier New" w:cs="Courier New" w:hint="default"/>
@@ -3129,9 +3199,9 @@
       <w:start w:val="1"/>
       <w:numFmt w:val="bullet"/>
       <w:lvlText w:val=""/>
-      <w:lvlJc w:val="start"/>
-      <w:pPr>
-        <w:ind w:start="108pt" w:hanging="18pt"/>
+      <w:lvlJc w:val="left"/>
+      <w:pPr>
+        <w:ind w:left="2160" w:hanging="360"/>
       </w:pPr>
       <w:rPr>
         <w:rFonts w:ascii="Wingdings" w:hAnsi="Wingdings" w:hint="default"/>
@@ -3141,9 +3211,9 @@
       <w:start w:val="1"/>
       <w:numFmt w:val="bullet"/>
       <w:lvlText w:val=""/>
-      <w:lvlJc w:val="start"/>
-      <w:pPr>
-        <w:ind w:start="144pt" w:hanging="18pt"/>
+      <w:lvlJc w:val="left"/>
+      <w:pPr>
+        <w:ind w:left="2880" w:hanging="360"/>
       </w:pPr>
       <w:rPr>
         <w:rFonts w:ascii="Symbol" w:hAnsi="Symbol" w:hint="default"/>
@@ -3153,9 +3223,9 @@
       <w:start w:val="1"/>
       <w:numFmt w:val="bullet"/>
       <w:lvlText w:val="o"/>
-      <w:lvlJc w:val="start"/>
-      <w:pPr>
-        <w:ind w:start="180pt" w:hanging="18pt"/>
+      <w:lvlJc w:val="left"/>
+      <w:pPr>
+        <w:ind w:left="3600" w:hanging="360"/>
       </w:pPr>
       <w:rPr>
         <w:rFonts w:ascii="Courier New" w:hAnsi="Courier New" w:cs="Courier New" w:hint="default"/>
@@ -3165,9 +3235,9 @@
       <w:start w:val="1"/>
       <w:numFmt w:val="bullet"/>
       <w:lvlText w:val=""/>
-      <w:lvlJc w:val="start"/>
-      <w:pPr>
-        <w:ind w:start="216pt" w:hanging="18pt"/>
+      <w:lvlJc w:val="left"/>
+      <w:pPr>
+        <w:ind w:left="4320" w:hanging="360"/>
       </w:pPr>
       <w:rPr>
         <w:rFonts w:ascii="Wingdings" w:hAnsi="Wingdings" w:hint="default"/>
@@ -3177,9 +3247,9 @@
       <w:start w:val="1"/>
       <w:numFmt w:val="bullet"/>
       <w:lvlText w:val=""/>
-      <w:lvlJc w:val="start"/>
-      <w:pPr>
-        <w:ind w:start="252pt" w:hanging="18pt"/>
+      <w:lvlJc w:val="left"/>
+      <w:pPr>
+        <w:ind w:left="5040" w:hanging="360"/>
       </w:pPr>
       <w:rPr>
         <w:rFonts w:ascii="Symbol" w:hAnsi="Symbol" w:hint="default"/>
@@ -3189,9 +3259,9 @@
       <w:start w:val="1"/>
       <w:numFmt w:val="bullet"/>
       <w:lvlText w:val="o"/>
-      <w:lvlJc w:val="start"/>
-      <w:pPr>
-        <w:ind w:start="288pt" w:hanging="18pt"/>
+      <w:lvlJc w:val="left"/>
+      <w:pPr>
+        <w:ind w:left="5760" w:hanging="360"/>
       </w:pPr>
       <w:rPr>
         <w:rFonts w:ascii="Courier New" w:hAnsi="Courier New" w:cs="Courier New" w:hint="default"/>
@@ -3201,9 +3271,9 @@
       <w:start w:val="1"/>
       <w:numFmt w:val="bullet"/>
       <w:lvlText w:val=""/>
-      <w:lvlJc w:val="start"/>
-      <w:pPr>
-        <w:ind w:start="324pt" w:hanging="18pt"/>
+      <w:lvlJc w:val="left"/>
+      <w:pPr>
+        <w:ind w:left="6480" w:hanging="360"/>
       </w:pPr>
       <w:rPr>
         <w:rFonts w:ascii="Wingdings" w:hAnsi="Wingdings" w:hint="default"/>
@@ -3218,81 +3288,81 @@
       <w:start w:val="1"/>
       <w:numFmt w:val="upperRoman"/>
       <w:lvlText w:val="%1."/>
-      <w:lvlJc w:val="end"/>
-      <w:pPr>
-        <w:ind w:start="46.80pt" w:hanging="18pt"/>
+      <w:lvlJc w:val="right"/>
+      <w:pPr>
+        <w:ind w:left="936" w:hanging="360"/>
       </w:pPr>
     </w:lvl>
     <w:lvl w:ilvl="1" w:tplc="04140019" w:tentative="1">
       <w:start w:val="1"/>
       <w:numFmt w:val="lowerLetter"/>
       <w:lvlText w:val="%2."/>
-      <w:lvlJc w:val="start"/>
-      <w:pPr>
-        <w:ind w:start="82.80pt" w:hanging="18pt"/>
+      <w:lvlJc w:val="left"/>
+      <w:pPr>
+        <w:ind w:left="1656" w:hanging="360"/>
       </w:pPr>
     </w:lvl>
     <w:lvl w:ilvl="2" w:tplc="0414001B" w:tentative="1">
       <w:start w:val="1"/>
       <w:numFmt w:val="lowerRoman"/>
       <w:lvlText w:val="%3."/>
-      <w:lvlJc w:val="end"/>
-      <w:pPr>
-        <w:ind w:start="118.80pt" w:hanging="9pt"/>
+      <w:lvlJc w:val="right"/>
+      <w:pPr>
+        <w:ind w:left="2376" w:hanging="180"/>
       </w:pPr>
     </w:lvl>
     <w:lvl w:ilvl="3" w:tplc="0414000F" w:tentative="1">
       <w:start w:val="1"/>
       <w:numFmt w:val="decimal"/>
       <w:lvlText w:val="%4."/>
-      <w:lvlJc w:val="start"/>
-      <w:pPr>
-        <w:ind w:start="154.80pt" w:hanging="18pt"/>
+      <w:lvlJc w:val="left"/>
+      <w:pPr>
+        <w:ind w:left="3096" w:hanging="360"/>
       </w:pPr>
     </w:lvl>
     <w:lvl w:ilvl="4" w:tplc="04140019" w:tentative="1">
       <w:start w:val="1"/>
       <w:numFmt w:val="lowerLetter"/>
       <w:lvlText w:val="%5."/>
-      <w:lvlJc w:val="start"/>
-      <w:pPr>
-        <w:ind w:start="190.80pt" w:hanging="18pt"/>
+      <w:lvlJc w:val="left"/>
+      <w:pPr>
+        <w:ind w:left="3816" w:hanging="360"/>
       </w:pPr>
     </w:lvl>
     <w:lvl w:ilvl="5" w:tplc="0414001B" w:tentative="1">
       <w:start w:val="1"/>
       <w:numFmt w:val="lowerRoman"/>
       <w:lvlText w:val="%6."/>
-      <w:lvlJc w:val="end"/>
-      <w:pPr>
-        <w:ind w:start="226.80pt" w:hanging="9pt"/>
+      <w:lvlJc w:val="right"/>
+      <w:pPr>
+        <w:ind w:left="4536" w:hanging="180"/>
       </w:pPr>
     </w:lvl>
     <w:lvl w:ilvl="6" w:tplc="0414000F" w:tentative="1">
       <w:start w:val="1"/>
       <w:numFmt w:val="decimal"/>
       <w:lvlText w:val="%7."/>
-      <w:lvlJc w:val="start"/>
-      <w:pPr>
-        <w:ind w:start="262.80pt" w:hanging="18pt"/>
+      <w:lvlJc w:val="left"/>
+      <w:pPr>
+        <w:ind w:left="5256" w:hanging="360"/>
       </w:pPr>
     </w:lvl>
     <w:lvl w:ilvl="7" w:tplc="04140019" w:tentative="1">
       <w:start w:val="1"/>
       <w:numFmt w:val="lowerLetter"/>
       <w:lvlText w:val="%8."/>
-      <w:lvlJc w:val="start"/>
-      <w:pPr>
-        <w:ind w:start="298.80pt" w:hanging="18pt"/>
+      <w:lvlJc w:val="left"/>
+      <w:pPr>
+        <w:ind w:left="5976" w:hanging="360"/>
       </w:pPr>
     </w:lvl>
     <w:lvl w:ilvl="8" w:tplc="0414001B" w:tentative="1">
       <w:start w:val="1"/>
       <w:numFmt w:val="lowerRoman"/>
       <w:lvlText w:val="%9."/>
-      <w:lvlJc w:val="end"/>
-      <w:pPr>
-        <w:ind w:start="334.80pt" w:hanging="9pt"/>
+      <w:lvlJc w:val="right"/>
+      <w:pPr>
+        <w:ind w:left="6696" w:hanging="180"/>
       </w:pPr>
     </w:lvl>
   </w:abstractNum>
@@ -3304,12 +3374,12 @@
       <w:start w:val="1"/>
       <w:numFmt w:val="lowerLetter"/>
       <w:lvlText w:val="%1."/>
-      <w:lvlJc w:val="start"/>
-      <w:pPr>
-        <w:tabs>
-          <w:tab w:val="num" w:pos="36pt"/>
-        </w:tabs>
-        <w:ind w:start="36pt" w:hanging="18pt"/>
+      <w:lvlJc w:val="left"/>
+      <w:pPr>
+        <w:tabs>
+          <w:tab w:val="num" w:pos="720"/>
+        </w:tabs>
+        <w:ind w:left="720" w:hanging="360"/>
       </w:pPr>
       <w:rPr>
         <w:rFonts w:cs="Times New Roman" w:hint="default"/>
@@ -3321,12 +3391,12 @@
       <w:start w:val="1"/>
       <w:numFmt w:val="lowerLetter"/>
       <w:lvlText w:val="%2."/>
-      <w:lvlJc w:val="start"/>
-      <w:pPr>
-        <w:tabs>
-          <w:tab w:val="num" w:pos="72pt"/>
-        </w:tabs>
-        <w:ind w:start="72pt" w:hanging="18pt"/>
+      <w:lvlJc w:val="left"/>
+      <w:pPr>
+        <w:tabs>
+          <w:tab w:val="num" w:pos="1440"/>
+        </w:tabs>
+        <w:ind w:left="1440" w:hanging="360"/>
       </w:pPr>
       <w:rPr>
         <w:rFonts w:cs="Times New Roman"/>
@@ -3336,12 +3406,12 @@
       <w:start w:val="1"/>
       <w:numFmt w:val="lowerRoman"/>
       <w:lvlText w:val="%3."/>
-      <w:lvlJc w:val="end"/>
-      <w:pPr>
-        <w:tabs>
-          <w:tab w:val="num" w:pos="108pt"/>
-        </w:tabs>
-        <w:ind w:start="108pt" w:hanging="9pt"/>
+      <w:lvlJc w:val="right"/>
+      <w:pPr>
+        <w:tabs>
+          <w:tab w:val="num" w:pos="2160"/>
+        </w:tabs>
+        <w:ind w:left="2160" w:hanging="180"/>
       </w:pPr>
       <w:rPr>
         <w:rFonts w:cs="Times New Roman"/>
@@ -3351,12 +3421,12 @@
       <w:start w:val="1"/>
       <w:numFmt w:val="decimal"/>
       <w:lvlText w:val="%4."/>
-      <w:lvlJc w:val="start"/>
-      <w:pPr>
-        <w:tabs>
-          <w:tab w:val="num" w:pos="144pt"/>
-        </w:tabs>
-        <w:ind w:start="144pt" w:hanging="18pt"/>
+      <w:lvlJc w:val="left"/>
+      <w:pPr>
+        <w:tabs>
+          <w:tab w:val="num" w:pos="2880"/>
+        </w:tabs>
+        <w:ind w:left="2880" w:hanging="360"/>
       </w:pPr>
       <w:rPr>
         <w:rFonts w:cs="Times New Roman"/>
@@ -3366,12 +3436,12 @@
       <w:start w:val="1"/>
       <w:numFmt w:val="lowerLetter"/>
       <w:lvlText w:val="%5."/>
-      <w:lvlJc w:val="start"/>
-      <w:pPr>
-        <w:tabs>
-          <w:tab w:val="num" w:pos="180pt"/>
-        </w:tabs>
-        <w:ind w:start="180pt" w:hanging="18pt"/>
+      <w:lvlJc w:val="left"/>
+      <w:pPr>
+        <w:tabs>
+          <w:tab w:val="num" w:pos="3600"/>
+        </w:tabs>
+        <w:ind w:left="3600" w:hanging="360"/>
       </w:pPr>
       <w:rPr>
         <w:rFonts w:cs="Times New Roman"/>
@@ -3381,12 +3451,12 @@
       <w:start w:val="1"/>
       <w:numFmt w:val="lowerRoman"/>
       <w:lvlText w:val="%6."/>
-      <w:lvlJc w:val="end"/>
-      <w:pPr>
-        <w:tabs>
-          <w:tab w:val="num" w:pos="216pt"/>
-        </w:tabs>
-        <w:ind w:start="216pt" w:hanging="9pt"/>
+      <w:lvlJc w:val="right"/>
+      <w:pPr>
+        <w:tabs>
+          <w:tab w:val="num" w:pos="4320"/>
+        </w:tabs>
+        <w:ind w:left="4320" w:hanging="180"/>
       </w:pPr>
       <w:rPr>
         <w:rFonts w:cs="Times New Roman"/>
@@ -3396,12 +3466,12 @@
       <w:start w:val="1"/>
       <w:numFmt w:val="decimal"/>
       <w:lvlText w:val="%7."/>
-      <w:lvlJc w:val="start"/>
-      <w:pPr>
-        <w:tabs>
-          <w:tab w:val="num" w:pos="252pt"/>
-        </w:tabs>
-        <w:ind w:start="252pt" w:hanging="18pt"/>
+      <w:lvlJc w:val="left"/>
+      <w:pPr>
+        <w:tabs>
+          <w:tab w:val="num" w:pos="5040"/>
+        </w:tabs>
+        <w:ind w:left="5040" w:hanging="360"/>
       </w:pPr>
       <w:rPr>
         <w:rFonts w:cs="Times New Roman"/>
@@ -3411,12 +3481,12 @@
       <w:start w:val="1"/>
       <w:numFmt w:val="lowerLetter"/>
       <w:lvlText w:val="%8."/>
-      <w:lvlJc w:val="start"/>
-      <w:pPr>
-        <w:tabs>
-          <w:tab w:val="num" w:pos="288pt"/>
-        </w:tabs>
-        <w:ind w:start="288pt" w:hanging="18pt"/>
+      <w:lvlJc w:val="left"/>
+      <w:pPr>
+        <w:tabs>
+          <w:tab w:val="num" w:pos="5760"/>
+        </w:tabs>
+        <w:ind w:left="5760" w:hanging="360"/>
       </w:pPr>
       <w:rPr>
         <w:rFonts w:cs="Times New Roman"/>
@@ -3426,12 +3496,12 @@
       <w:start w:val="1"/>
       <w:numFmt w:val="lowerRoman"/>
       <w:lvlText w:val="%9."/>
-      <w:lvlJc w:val="end"/>
-      <w:pPr>
-        <w:tabs>
-          <w:tab w:val="num" w:pos="324pt"/>
-        </w:tabs>
-        <w:ind w:start="324pt" w:hanging="9pt"/>
+      <w:lvlJc w:val="right"/>
+      <w:pPr>
+        <w:tabs>
+          <w:tab w:val="num" w:pos="6480"/>
+        </w:tabs>
+        <w:ind w:left="6480" w:hanging="180"/>
       </w:pPr>
       <w:rPr>
         <w:rFonts w:cs="Times New Roman"/>
@@ -3447,12 +3517,12 @@
       <w:numFmt w:val="decimal"/>
       <w:pStyle w:val="footnote"/>
       <w:lvlText w:val="%1 "/>
-      <w:lvlJc w:val="start"/>
-      <w:pPr>
-        <w:tabs>
-          <w:tab w:val="num" w:pos="32.40pt"/>
-        </w:tabs>
-        <w:ind w:firstLine="14.40pt"/>
+      <w:lvlJc w:val="left"/>
+      <w:pPr>
+        <w:tabs>
+          <w:tab w:val="num" w:pos="648"/>
+        </w:tabs>
+        <w:ind w:firstLine="288"/>
       </w:pPr>
       <w:rPr>
         <w:rFonts w:ascii="Times New Roman" w:hAnsi="Times New Roman" w:cs="Times New Roman" w:hint="default"/>
@@ -3482,12 +3552,12 @@
       <w:start w:val="1"/>
       <w:numFmt w:val="lowerLetter"/>
       <w:lvlText w:val="%2."/>
-      <w:lvlJc w:val="start"/>
-      <w:pPr>
-        <w:tabs>
-          <w:tab w:val="num" w:pos="72pt"/>
-        </w:tabs>
-        <w:ind w:start="72pt" w:hanging="18pt"/>
+      <w:lvlJc w:val="left"/>
+      <w:pPr>
+        <w:tabs>
+          <w:tab w:val="num" w:pos="1440"/>
+        </w:tabs>
+        <w:ind w:left="1440" w:hanging="360"/>
       </w:pPr>
       <w:rPr>
         <w:rFonts w:cs="Times New Roman"/>
@@ -3497,12 +3567,12 @@
       <w:start w:val="1"/>
       <w:numFmt w:val="lowerRoman"/>
       <w:lvlText w:val="%3."/>
-      <w:lvlJc w:val="end"/>
-      <w:pPr>
-        <w:tabs>
-          <w:tab w:val="num" w:pos="108pt"/>
-        </w:tabs>
-        <w:ind w:start="108pt" w:hanging="9pt"/>
+      <w:lvlJc w:val="right"/>
+      <w:pPr>
+        <w:tabs>
+          <w:tab w:val="num" w:pos="2160"/>
+        </w:tabs>
+        <w:ind w:left="2160" w:hanging="180"/>
       </w:pPr>
       <w:rPr>
         <w:rFonts w:cs="Times New Roman"/>
@@ -3512,12 +3582,12 @@
       <w:start w:val="1"/>
       <w:numFmt w:val="decimal"/>
       <w:lvlText w:val="%4."/>
-      <w:lvlJc w:val="start"/>
-      <w:pPr>
-        <w:tabs>
-          <w:tab w:val="num" w:pos="144pt"/>
-        </w:tabs>
-        <w:ind w:start="144pt" w:hanging="18pt"/>
+      <w:lvlJc w:val="left"/>
+      <w:pPr>
+        <w:tabs>
+          <w:tab w:val="num" w:pos="2880"/>
+        </w:tabs>
+        <w:ind w:left="2880" w:hanging="360"/>
       </w:pPr>
       <w:rPr>
         <w:rFonts w:cs="Times New Roman"/>
@@ -3527,12 +3597,12 @@
       <w:start w:val="1"/>
       <w:numFmt w:val="lowerLetter"/>
       <w:lvlText w:val="%5."/>
-      <w:lvlJc w:val="start"/>
-      <w:pPr>
-        <w:tabs>
-          <w:tab w:val="num" w:pos="180pt"/>
-        </w:tabs>
-        <w:ind w:start="180pt" w:hanging="18pt"/>
+      <w:lvlJc w:val="left"/>
+      <w:pPr>
+        <w:tabs>
+          <w:tab w:val="num" w:pos="3600"/>
+        </w:tabs>
+        <w:ind w:left="3600" w:hanging="360"/>
       </w:pPr>
       <w:rPr>
         <w:rFonts w:cs="Times New Roman"/>
@@ -3542,12 +3612,12 @@
       <w:start w:val="1"/>
       <w:numFmt w:val="lowerRoman"/>
       <w:lvlText w:val="%6."/>
-      <w:lvlJc w:val="end"/>
-      <w:pPr>
-        <w:tabs>
-          <w:tab w:val="num" w:pos="216pt"/>
-        </w:tabs>
-        <w:ind w:start="216pt" w:hanging="9pt"/>
+      <w:lvlJc w:val="right"/>
+      <w:pPr>
+        <w:tabs>
+          <w:tab w:val="num" w:pos="4320"/>
+        </w:tabs>
+        <w:ind w:left="4320" w:hanging="180"/>
       </w:pPr>
       <w:rPr>
         <w:rFonts w:cs="Times New Roman"/>
@@ -3557,12 +3627,12 @@
       <w:start w:val="1"/>
       <w:numFmt w:val="decimal"/>
       <w:lvlText w:val="%7."/>
-      <w:lvlJc w:val="start"/>
-      <w:pPr>
-        <w:tabs>
-          <w:tab w:val="num" w:pos="252pt"/>
-        </w:tabs>
-        <w:ind w:start="252pt" w:hanging="18pt"/>
+      <w:lvlJc w:val="left"/>
+      <w:pPr>
+        <w:tabs>
+          <w:tab w:val="num" w:pos="5040"/>
+        </w:tabs>
+        <w:ind w:left="5040" w:hanging="360"/>
       </w:pPr>
       <w:rPr>
         <w:rFonts w:cs="Times New Roman"/>
@@ -3572,12 +3642,12 @@
       <w:start w:val="1"/>
       <w:numFmt w:val="lowerLetter"/>
       <w:lvlText w:val="%8."/>
-      <w:lvlJc w:val="start"/>
-      <w:pPr>
-        <w:tabs>
-          <w:tab w:val="num" w:pos="288pt"/>
-        </w:tabs>
-        <w:ind w:start="288pt" w:hanging="18pt"/>
+      <w:lvlJc w:val="left"/>
+      <w:pPr>
+        <w:tabs>
+          <w:tab w:val="num" w:pos="5760"/>
+        </w:tabs>
+        <w:ind w:left="5760" w:hanging="360"/>
       </w:pPr>
       <w:rPr>
         <w:rFonts w:cs="Times New Roman"/>
@@ -3587,12 +3657,12 @@
       <w:start w:val="1"/>
       <w:numFmt w:val="lowerRoman"/>
       <w:lvlText w:val="%9."/>
-      <w:lvlJc w:val="end"/>
-      <w:pPr>
-        <w:tabs>
-          <w:tab w:val="num" w:pos="324pt"/>
-        </w:tabs>
-        <w:ind w:start="324pt" w:hanging="9pt"/>
+      <w:lvlJc w:val="right"/>
+      <w:pPr>
+        <w:tabs>
+          <w:tab w:val="num" w:pos="6480"/>
+        </w:tabs>
+        <w:ind w:left="6480" w:hanging="180"/>
       </w:pPr>
       <w:rPr>
         <w:rFonts w:cs="Times New Roman"/>
@@ -3608,12 +3678,12 @@
       <w:numFmt w:val="bullet"/>
       <w:pStyle w:val="bulletlist"/>
       <w:lvlText w:val=""/>
-      <w:lvlJc w:val="start"/>
-      <w:pPr>
-        <w:tabs>
-          <w:tab w:val="num" w:pos="32.40pt"/>
-        </w:tabs>
-        <w:ind w:start="32.40pt" w:hanging="18pt"/>
+      <w:lvlJc w:val="left"/>
+      <w:pPr>
+        <w:tabs>
+          <w:tab w:val="num" w:pos="648"/>
+        </w:tabs>
+        <w:ind w:left="648" w:hanging="360"/>
       </w:pPr>
       <w:rPr>
         <w:rFonts w:ascii="Symbol" w:hAnsi="Symbol" w:hint="default"/>
@@ -3623,12 +3693,12 @@
       <w:start w:val="1"/>
       <w:numFmt w:val="bullet"/>
       <w:lvlText w:val="o"/>
-      <w:lvlJc w:val="start"/>
-      <w:pPr>
-        <w:tabs>
-          <w:tab w:val="num" w:pos="72pt"/>
-        </w:tabs>
-        <w:ind w:start="72pt" w:hanging="18pt"/>
+      <w:lvlJc w:val="left"/>
+      <w:pPr>
+        <w:tabs>
+          <w:tab w:val="num" w:pos="1440"/>
+        </w:tabs>
+        <w:ind w:left="1440" w:hanging="360"/>
       </w:pPr>
       <w:rPr>
         <w:rFonts w:ascii="Courier New" w:hAnsi="Courier New" w:hint="default"/>
@@ -3638,12 +3708,12 @@
       <w:start w:val="1"/>
       <w:numFmt w:val="bullet"/>
       <w:lvlText w:val=""/>
-      <w:lvlJc w:val="start"/>
-      <w:pPr>
-        <w:tabs>
-          <w:tab w:val="num" w:pos="108pt"/>
-        </w:tabs>
-        <w:ind w:start="108pt" w:hanging="18pt"/>
+      <w:lvlJc w:val="left"/>
+      <w:pPr>
+        <w:tabs>
+          <w:tab w:val="num" w:pos="2160"/>
+        </w:tabs>
+        <w:ind w:left="2160" w:hanging="360"/>
       </w:pPr>
       <w:rPr>
         <w:rFonts w:ascii="Wingdings" w:hAnsi="Wingdings" w:hint="default"/>
@@ -3653,12 +3723,12 @@
       <w:start w:val="1"/>
       <w:numFmt w:val="bullet"/>
       <w:lvlText w:val=""/>
-      <w:lvlJc w:val="start"/>
-      <w:pPr>
-        <w:tabs>
-          <w:tab w:val="num" w:pos="144pt"/>
-        </w:tabs>
-        <w:ind w:start="144pt" w:hanging="18pt"/>
+      <w:lvlJc w:val="left"/>
+      <w:pPr>
+        <w:tabs>
+          <w:tab w:val="num" w:pos="2880"/>
+        </w:tabs>
+        <w:ind w:left="2880" w:hanging="360"/>
       </w:pPr>
       <w:rPr>
         <w:rFonts w:ascii="Symbol" w:hAnsi="Symbol" w:hint="default"/>
@@ -3668,12 +3738,12 @@
       <w:start w:val="1"/>
       <w:numFmt w:val="bullet"/>
       <w:lvlText w:val="o"/>
-      <w:lvlJc w:val="start"/>
-      <w:pPr>
-        <w:tabs>
-          <w:tab w:val="num" w:pos="180pt"/>
-        </w:tabs>
-        <w:ind w:start="180pt" w:hanging="18pt"/>
+      <w:lvlJc w:val="left"/>
+      <w:pPr>
+        <w:tabs>
+          <w:tab w:val="num" w:pos="3600"/>
+        </w:tabs>
+        <w:ind w:left="3600" w:hanging="360"/>
       </w:pPr>
       <w:rPr>
         <w:rFonts w:ascii="Courier New" w:hAnsi="Courier New" w:hint="default"/>
@@ -3683,12 +3753,12 @@
       <w:start w:val="1"/>
       <w:numFmt w:val="bullet"/>
       <w:lvlText w:val=""/>
-      <w:lvlJc w:val="start"/>
-      <w:pPr>
-        <w:tabs>
-          <w:tab w:val="num" w:pos="216pt"/>
-        </w:tabs>
-        <w:ind w:start="216pt" w:hanging="18pt"/>
+      <w:lvlJc w:val="left"/>
+      <w:pPr>
+        <w:tabs>
+          <w:tab w:val="num" w:pos="4320"/>
+        </w:tabs>
+        <w:ind w:left="4320" w:hanging="360"/>
       </w:pPr>
       <w:rPr>
         <w:rFonts w:ascii="Wingdings" w:hAnsi="Wingdings" w:hint="default"/>
@@ -3698,12 +3768,12 @@
       <w:start w:val="1"/>
       <w:numFmt w:val="bullet"/>
       <w:lvlText w:val=""/>
-      <w:lvlJc w:val="start"/>
-      <w:pPr>
-        <w:tabs>
-          <w:tab w:val="num" w:pos="252pt"/>
-        </w:tabs>
-        <w:ind w:start="252pt" w:hanging="18pt"/>
+      <w:lvlJc w:val="left"/>
+      <w:pPr>
+        <w:tabs>
+          <w:tab w:val="num" w:pos="5040"/>
+        </w:tabs>
+        <w:ind w:left="5040" w:hanging="360"/>
       </w:pPr>
       <w:rPr>
         <w:rFonts w:ascii="Symbol" w:hAnsi="Symbol" w:hint="default"/>
@@ -3713,12 +3783,12 @@
       <w:start w:val="1"/>
       <w:numFmt w:val="bullet"/>
       <w:lvlText w:val="o"/>
-      <w:lvlJc w:val="start"/>
-      <w:pPr>
-        <w:tabs>
-          <w:tab w:val="num" w:pos="288pt"/>
-        </w:tabs>
-        <w:ind w:start="288pt" w:hanging="18pt"/>
+      <w:lvlJc w:val="left"/>
+      <w:pPr>
+        <w:tabs>
+          <w:tab w:val="num" w:pos="5760"/>
+        </w:tabs>
+        <w:ind w:left="5760" w:hanging="360"/>
       </w:pPr>
       <w:rPr>
         <w:rFonts w:ascii="Courier New" w:hAnsi="Courier New" w:hint="default"/>
@@ -3728,12 +3798,12 @@
       <w:start w:val="1"/>
       <w:numFmt w:val="bullet"/>
       <w:lvlText w:val=""/>
-      <w:lvlJc w:val="start"/>
-      <w:pPr>
-        <w:tabs>
-          <w:tab w:val="num" w:pos="324pt"/>
-        </w:tabs>
-        <w:ind w:start="324pt" w:hanging="18pt"/>
+      <w:lvlJc w:val="left"/>
+      <w:pPr>
+        <w:tabs>
+          <w:tab w:val="num" w:pos="6480"/>
+        </w:tabs>
+        <w:ind w:left="6480" w:hanging="360"/>
       </w:pPr>
       <w:rPr>
         <w:rFonts w:ascii="Wingdings" w:hAnsi="Wingdings" w:hint="default"/>
@@ -3748,12 +3818,12 @@
       <w:start w:val="14"/>
       <w:numFmt w:val="decimal"/>
       <w:lvlText w:val="%1"/>
-      <w:lvlJc w:val="start"/>
-      <w:pPr>
-        <w:tabs>
-          <w:tab w:val="num" w:pos="36pt"/>
-        </w:tabs>
-        <w:ind w:start="36pt" w:hanging="18pt"/>
+      <w:lvlJc w:val="left"/>
+      <w:pPr>
+        <w:tabs>
+          <w:tab w:val="num" w:pos="720"/>
+        </w:tabs>
+        <w:ind w:left="720" w:hanging="360"/>
       </w:pPr>
       <w:rPr>
         <w:rFonts w:cs="Times New Roman" w:hint="default"/>
@@ -3772,9 +3842,9 @@
       <w:lvlJc w:val="center"/>
       <w:pPr>
         <w:tabs>
-          <w:tab w:val="num" w:pos="28.80pt"/>
-        </w:tabs>
-        <w:ind w:firstLine="10.80pt"/>
+          <w:tab w:val="num" w:pos="576"/>
+        </w:tabs>
+        <w:ind w:firstLine="216"/>
       </w:pPr>
       <w:rPr>
         <w:rFonts w:ascii="Times New Roman" w:hAnsi="Times New Roman" w:cs="Times New Roman" w:hint="default"/>
@@ -3801,12 +3871,12 @@
       <w:numFmt w:val="upperLetter"/>
       <w:pStyle w:val="Heading2"/>
       <w:lvlText w:val="%2."/>
-      <w:lvlJc w:val="start"/>
-      <w:pPr>
-        <w:tabs>
-          <w:tab w:val="num" w:pos="18pt"/>
-        </w:tabs>
-        <w:ind w:start="14.40pt" w:hanging="14.40pt"/>
+      <w:lvlJc w:val="left"/>
+      <w:pPr>
+        <w:tabs>
+          <w:tab w:val="num" w:pos="360"/>
+        </w:tabs>
+        <w:ind w:left="288" w:hanging="288"/>
       </w:pPr>
       <w:rPr>
         <w:rFonts w:ascii="Times New Roman" w:hAnsi="Times New Roman" w:cs="Times New Roman" w:hint="default"/>
@@ -3837,12 +3907,12 @@
       <w:numFmt w:val="decimal"/>
       <w:pStyle w:val="Heading3"/>
       <w:lvlText w:val="%3)"/>
-      <w:lvlJc w:val="start"/>
-      <w:pPr>
-        <w:tabs>
-          <w:tab w:val="num" w:pos="27pt"/>
-        </w:tabs>
-        <w:ind w:firstLine="9pt"/>
+      <w:lvlJc w:val="left"/>
+      <w:pPr>
+        <w:tabs>
+          <w:tab w:val="num" w:pos="540"/>
+        </w:tabs>
+        <w:ind w:firstLine="180"/>
       </w:pPr>
       <w:rPr>
         <w:rFonts w:ascii="Times New Roman" w:hAnsi="Times New Roman" w:cs="Times New Roman" w:hint="default"/>
@@ -3873,12 +3943,12 @@
       <w:numFmt w:val="lowerLetter"/>
       <w:pStyle w:val="Heading4"/>
       <w:lvlText w:val="%4)"/>
-      <w:lvlJc w:val="start"/>
-      <w:pPr>
-        <w:tabs>
-          <w:tab w:val="num" w:pos="31.50pt"/>
-        </w:tabs>
-        <w:ind w:firstLine="18pt"/>
+      <w:lvlJc w:val="left"/>
+      <w:pPr>
+        <w:tabs>
+          <w:tab w:val="num" w:pos="630"/>
+        </w:tabs>
+        <w:ind w:firstLine="360"/>
       </w:pPr>
       <w:rPr>
         <w:rFonts w:ascii="Times New Roman" w:hAnsi="Times New Roman" w:cs="Times New Roman" w:hint="default"/>
@@ -3895,12 +3965,12 @@
       <w:numFmt w:val="none"/>
       <w:lvlRestart w:val="0"/>
       <w:lvlText w:val=""/>
-      <w:lvlJc w:val="start"/>
-      <w:pPr>
-        <w:tabs>
-          <w:tab w:val="num" w:pos="162pt"/>
-        </w:tabs>
-        <w:ind w:start="144pt"/>
+      <w:lvlJc w:val="left"/>
+      <w:pPr>
+        <w:tabs>
+          <w:tab w:val="num" w:pos="3240"/>
+        </w:tabs>
+        <w:ind w:left="2880"/>
       </w:pPr>
       <w:rPr>
         <w:rFonts w:cs="Times New Roman" w:hint="default"/>
@@ -3910,12 +3980,12 @@
       <w:start w:val="1"/>
       <w:numFmt w:val="lowerLetter"/>
       <w:lvlText w:val="(%6)"/>
-      <w:lvlJc w:val="start"/>
-      <w:pPr>
-        <w:tabs>
-          <w:tab w:val="num" w:pos="198pt"/>
-        </w:tabs>
-        <w:ind w:start="180pt"/>
+      <w:lvlJc w:val="left"/>
+      <w:pPr>
+        <w:tabs>
+          <w:tab w:val="num" w:pos="3960"/>
+        </w:tabs>
+        <w:ind w:left="3600"/>
       </w:pPr>
       <w:rPr>
         <w:rFonts w:cs="Times New Roman" w:hint="default"/>
@@ -3925,12 +3995,12 @@
       <w:start w:val="1"/>
       <w:numFmt w:val="lowerRoman"/>
       <w:lvlText w:val="(%7)"/>
-      <w:lvlJc w:val="start"/>
-      <w:pPr>
-        <w:tabs>
-          <w:tab w:val="num" w:pos="234pt"/>
-        </w:tabs>
-        <w:ind w:start="216pt"/>
+      <w:lvlJc w:val="left"/>
+      <w:pPr>
+        <w:tabs>
+          <w:tab w:val="num" w:pos="4680"/>
+        </w:tabs>
+        <w:ind w:left="4320"/>
       </w:pPr>
       <w:rPr>
         <w:rFonts w:cs="Times New Roman" w:hint="default"/>
@@ -3940,12 +4010,12 @@
       <w:start w:val="1"/>
       <w:numFmt w:val="lowerLetter"/>
       <w:lvlText w:val="(%8)"/>
-      <w:lvlJc w:val="start"/>
-      <w:pPr>
-        <w:tabs>
-          <w:tab w:val="num" w:pos="270pt"/>
-        </w:tabs>
-        <w:ind w:start="252pt"/>
+      <w:lvlJc w:val="left"/>
+      <w:pPr>
+        <w:tabs>
+          <w:tab w:val="num" w:pos="5400"/>
+        </w:tabs>
+        <w:ind w:left="5040"/>
       </w:pPr>
       <w:rPr>
         <w:rFonts w:cs="Times New Roman" w:hint="default"/>
@@ -3955,12 +4025,12 @@
       <w:start w:val="1"/>
       <w:numFmt w:val="lowerRoman"/>
       <w:lvlText w:val="(%9)"/>
-      <w:lvlJc w:val="start"/>
-      <w:pPr>
-        <w:tabs>
-          <w:tab w:val="num" w:pos="306pt"/>
-        </w:tabs>
-        <w:ind w:start="288pt"/>
+      <w:lvlJc w:val="left"/>
+      <w:pPr>
+        <w:tabs>
+          <w:tab w:val="num" w:pos="6120"/>
+        </w:tabs>
+        <w:ind w:left="5760"/>
       </w:pPr>
       <w:rPr>
         <w:rFonts w:cs="Times New Roman" w:hint="default"/>
@@ -3976,9 +4046,9 @@
       <w:numFmt w:val="lowerLetter"/>
       <w:pStyle w:val="tablefootnote"/>
       <w:lvlText w:val="%1."/>
-      <w:lvlJc w:val="end"/>
-      <w:pPr>
-        <w:ind w:start="20.90pt" w:hanging="18pt"/>
+      <w:lvlJc w:val="right"/>
+      <w:pPr>
+        <w:ind w:left="418" w:hanging="360"/>
       </w:pPr>
       <w:rPr>
         <w:rFonts w:ascii="Times New Roman" w:hAnsi="Times New Roman" w:hint="default"/>
@@ -3990,7 +4060,7 @@
         <w:vanish w:val="0"/>
         <w:color w:val="auto"/>
         <w:spacing w:val="0"/>
-        <w:w w:val="100%"/>
+        <w:w w:val="100"/>
         <w:kern w:val="0"/>
         <w:position w:val="0"/>
         <w:sz w:val="16"/>
@@ -4009,72 +4079,72 @@
       <w:start w:val="1"/>
       <w:numFmt w:val="lowerLetter"/>
       <w:lvlText w:val="%2."/>
-      <w:lvlJc w:val="start"/>
-      <w:pPr>
-        <w:ind w:start="72pt" w:hanging="18pt"/>
+      <w:lvlJc w:val="left"/>
+      <w:pPr>
+        <w:ind w:left="1440" w:hanging="360"/>
       </w:pPr>
     </w:lvl>
     <w:lvl w:ilvl="2" w:tplc="0409001B" w:tentative="1">
       <w:start w:val="1"/>
       <w:numFmt w:val="lowerRoman"/>
       <w:lvlText w:val="%3."/>
-      <w:lvlJc w:val="end"/>
-      <w:pPr>
-        <w:ind w:start="108pt" w:hanging="9pt"/>
+      <w:lvlJc w:val="right"/>
+      <w:pPr>
+        <w:ind w:left="2160" w:hanging="180"/>
       </w:pPr>
     </w:lvl>
     <w:lvl w:ilvl="3" w:tplc="0409000F" w:tentative="1">
       <w:start w:val="1"/>
       <w:numFmt w:val="decimal"/>
       <w:lvlText w:val="%4."/>
-      <w:lvlJc w:val="start"/>
-      <w:pPr>
-        <w:ind w:start="144pt" w:hanging="18pt"/>
+      <w:lvlJc w:val="left"/>
+      <w:pPr>
+        <w:ind w:left="2880" w:hanging="360"/>
       </w:pPr>
     </w:lvl>
     <w:lvl w:ilvl="4" w:tplc="04090019" w:tentative="1">
       <w:start w:val="1"/>
       <w:numFmt w:val="lowerLetter"/>
       <w:lvlText w:val="%5."/>
-      <w:lvlJc w:val="start"/>
-      <w:pPr>
-        <w:ind w:start="180pt" w:hanging="18pt"/>
+      <w:lvlJc w:val="left"/>
+      <w:pPr>
+        <w:ind w:left="3600" w:hanging="360"/>
       </w:pPr>
     </w:lvl>
     <w:lvl w:ilvl="5" w:tplc="0409001B" w:tentative="1">
       <w:start w:val="1"/>
       <w:numFmt w:val="lowerRoman"/>
       <w:lvlText w:val="%6."/>
-      <w:lvlJc w:val="end"/>
-      <w:pPr>
-        <w:ind w:start="216pt" w:hanging="9pt"/>
+      <w:lvlJc w:val="right"/>
+      <w:pPr>
+        <w:ind w:left="4320" w:hanging="180"/>
       </w:pPr>
     </w:lvl>
     <w:lvl w:ilvl="6" w:tplc="0409000F" w:tentative="1">
       <w:start w:val="1"/>
       <w:numFmt w:val="decimal"/>
       <w:lvlText w:val="%7."/>
-      <w:lvlJc w:val="start"/>
-      <w:pPr>
-        <w:ind w:start="252pt" w:hanging="18pt"/>
+      <w:lvlJc w:val="left"/>
+      <w:pPr>
+        <w:ind w:left="5040" w:hanging="360"/>
       </w:pPr>
     </w:lvl>
     <w:lvl w:ilvl="7" w:tplc="04090019" w:tentative="1">
       <w:start w:val="1"/>
       <w:numFmt w:val="lowerLetter"/>
       <w:lvlText w:val="%8."/>
-      <w:lvlJc w:val="start"/>
-      <w:pPr>
-        <w:ind w:start="288pt" w:hanging="18pt"/>
+      <w:lvlJc w:val="left"/>
+      <w:pPr>
+        <w:ind w:left="5760" w:hanging="360"/>
       </w:pPr>
     </w:lvl>
     <w:lvl w:ilvl="8" w:tplc="0409001B" w:tentative="1">
       <w:start w:val="1"/>
       <w:numFmt w:val="lowerRoman"/>
       <w:lvlText w:val="%9."/>
-      <w:lvlJc w:val="end"/>
-      <w:pPr>
-        <w:ind w:start="324pt" w:hanging="9pt"/>
+      <w:lvlJc w:val="right"/>
+      <w:pPr>
+        <w:ind w:left="6480" w:hanging="180"/>
       </w:pPr>
     </w:lvl>
   </w:abstractNum>
@@ -4087,12 +4157,12 @@
       <w:numFmt w:val="decimal"/>
       <w:pStyle w:val="references"/>
       <w:lvlText w:val="[%1]"/>
-      <w:lvlJc w:val="start"/>
-      <w:pPr>
-        <w:tabs>
-          <w:tab w:val="num" w:pos="18pt"/>
-        </w:tabs>
-        <w:ind w:start="18pt" w:hanging="18pt"/>
+      <w:lvlJc w:val="left"/>
+      <w:pPr>
+        <w:tabs>
+          <w:tab w:val="num" w:pos="360"/>
+        </w:tabs>
+        <w:ind w:left="360" w:hanging="360"/>
       </w:pPr>
       <w:rPr>
         <w:rFonts w:ascii="Times New Roman" w:hAnsi="Times New Roman" w:cs="Times New Roman" w:hint="default"/>
@@ -4114,9 +4184,9 @@
       <w:numFmt w:val="decimal"/>
       <w:pStyle w:val="figurecaption"/>
       <w:lvlText w:val="Fig. %1."/>
-      <w:lvlJc w:val="start"/>
-      <w:pPr>
-        <w:ind w:start="18pt" w:hanging="18pt"/>
+      <w:lvlJc w:val="left"/>
+      <w:pPr>
+        <w:ind w:left="360" w:hanging="360"/>
       </w:pPr>
       <w:rPr>
         <w:rFonts w:ascii="Times New Roman" w:hAnsi="Times New Roman" w:cs="Times New Roman" w:hint="default"/>
@@ -4133,12 +4203,12 @@
       <w:start w:val="1"/>
       <w:numFmt w:val="lowerLetter"/>
       <w:lvlText w:val="%2."/>
-      <w:lvlJc w:val="start"/>
-      <w:pPr>
-        <w:tabs>
-          <w:tab w:val="num" w:pos="72pt"/>
-        </w:tabs>
-        <w:ind w:start="72pt" w:hanging="18pt"/>
+      <w:lvlJc w:val="left"/>
+      <w:pPr>
+        <w:tabs>
+          <w:tab w:val="num" w:pos="1440"/>
+        </w:tabs>
+        <w:ind w:left="1440" w:hanging="360"/>
       </w:pPr>
       <w:rPr>
         <w:rFonts w:cs="Times New Roman"/>
@@ -4148,12 +4218,12 @@
       <w:start w:val="1"/>
       <w:numFmt w:val="lowerRoman"/>
       <w:lvlText w:val="%3."/>
-      <w:lvlJc w:val="end"/>
-      <w:pPr>
-        <w:tabs>
-          <w:tab w:val="num" w:pos="108pt"/>
-        </w:tabs>
-        <w:ind w:start="108pt" w:hanging="9pt"/>
+      <w:lvlJc w:val="right"/>
+      <w:pPr>
+        <w:tabs>
+          <w:tab w:val="num" w:pos="2160"/>
+        </w:tabs>
+        <w:ind w:left="2160" w:hanging="180"/>
       </w:pPr>
       <w:rPr>
         <w:rFonts w:cs="Times New Roman"/>
@@ -4163,12 +4233,12 @@
       <w:start w:val="1"/>
       <w:numFmt w:val="decimal"/>
       <w:lvlText w:val="%4."/>
-      <w:lvlJc w:val="start"/>
-      <w:pPr>
-        <w:tabs>
-          <w:tab w:val="num" w:pos="144pt"/>
-        </w:tabs>
-        <w:ind w:start="144pt" w:hanging="18pt"/>
+      <w:lvlJc w:val="left"/>
+      <w:pPr>
+        <w:tabs>
+          <w:tab w:val="num" w:pos="2880"/>
+        </w:tabs>
+        <w:ind w:left="2880" w:hanging="360"/>
       </w:pPr>
       <w:rPr>
         <w:rFonts w:cs="Times New Roman"/>
@@ -4178,12 +4248,12 @@
       <w:start w:val="1"/>
       <w:numFmt w:val="lowerLetter"/>
       <w:lvlText w:val="%5."/>
-      <w:lvlJc w:val="start"/>
-      <w:pPr>
-        <w:tabs>
-          <w:tab w:val="num" w:pos="180pt"/>
-        </w:tabs>
-        <w:ind w:start="180pt" w:hanging="18pt"/>
+      <w:lvlJc w:val="left"/>
+      <w:pPr>
+        <w:tabs>
+          <w:tab w:val="num" w:pos="3600"/>
+        </w:tabs>
+        <w:ind w:left="3600" w:hanging="360"/>
       </w:pPr>
       <w:rPr>
         <w:rFonts w:cs="Times New Roman"/>
@@ -4193,12 +4263,12 @@
       <w:start w:val="1"/>
       <w:numFmt w:val="lowerRoman"/>
       <w:lvlText w:val="%6."/>
-      <w:lvlJc w:val="end"/>
-      <w:pPr>
-        <w:tabs>
-          <w:tab w:val="num" w:pos="216pt"/>
-        </w:tabs>
-        <w:ind w:start="216pt" w:hanging="9pt"/>
+      <w:lvlJc w:val="right"/>
+      <w:pPr>
+        <w:tabs>
+          <w:tab w:val="num" w:pos="4320"/>
+        </w:tabs>
+        <w:ind w:left="4320" w:hanging="180"/>
       </w:pPr>
       <w:rPr>
         <w:rFonts w:cs="Times New Roman"/>
@@ -4208,12 +4278,12 @@
       <w:start w:val="1"/>
       <w:numFmt w:val="decimal"/>
       <w:lvlText w:val="%7."/>
-      <w:lvlJc w:val="start"/>
-      <w:pPr>
-        <w:tabs>
-          <w:tab w:val="num" w:pos="252pt"/>
-        </w:tabs>
-        <w:ind w:start="252pt" w:hanging="18pt"/>
+      <w:lvlJc w:val="left"/>
+      <w:pPr>
+        <w:tabs>
+          <w:tab w:val="num" w:pos="5040"/>
+        </w:tabs>
+        <w:ind w:left="5040" w:hanging="360"/>
       </w:pPr>
       <w:rPr>
         <w:rFonts w:cs="Times New Roman"/>
@@ -4223,12 +4293,12 @@
       <w:start w:val="1"/>
       <w:numFmt w:val="lowerLetter"/>
       <w:lvlText w:val="%8."/>
-      <w:lvlJc w:val="start"/>
-      <w:pPr>
-        <w:tabs>
-          <w:tab w:val="num" w:pos="288pt"/>
-        </w:tabs>
-        <w:ind w:start="288pt" w:hanging="18pt"/>
+      <w:lvlJc w:val="left"/>
+      <w:pPr>
+        <w:tabs>
+          <w:tab w:val="num" w:pos="5760"/>
+        </w:tabs>
+        <w:ind w:left="5760" w:hanging="360"/>
       </w:pPr>
       <w:rPr>
         <w:rFonts w:cs="Times New Roman"/>
@@ -4238,12 +4308,12 @@
       <w:start w:val="1"/>
       <w:numFmt w:val="lowerRoman"/>
       <w:lvlText w:val="%9."/>
-      <w:lvlJc w:val="end"/>
-      <w:pPr>
-        <w:tabs>
-          <w:tab w:val="num" w:pos="324pt"/>
-        </w:tabs>
-        <w:ind w:start="324pt" w:hanging="9pt"/>
+      <w:lvlJc w:val="right"/>
+      <w:pPr>
+        <w:tabs>
+          <w:tab w:val="num" w:pos="6480"/>
+        </w:tabs>
+        <w:ind w:left="6480" w:hanging="180"/>
       </w:pPr>
       <w:rPr>
         <w:rFonts w:cs="Times New Roman"/>
@@ -4259,10 +4329,10 @@
       <w:numFmt w:val="upperRoman"/>
       <w:pStyle w:val="tablehead"/>
       <w:lvlText w:val="TABLE %1. "/>
-      <w:lvlJc w:val="start"/>
-      <w:pPr>
-        <w:tabs>
-          <w:tab w:val="num" w:pos="54pt"/>
+      <w:lvlJc w:val="left"/>
+      <w:pPr>
+        <w:tabs>
+          <w:tab w:val="num" w:pos="1080"/>
         </w:tabs>
       </w:pPr>
       <w:rPr>
@@ -4358,7 +4428,7 @@
 </file>
 
 <file path=word/styles.xml><?xml version="1.0" encoding="utf-8"?>
-<w:styles xmlns:mc="http://schemas.openxmlformats.org/markup-compatibility/2006" xmlns:r="http://purl.oclc.org/ooxml/officeDocument/relationships" xmlns:w="http://purl.oclc.org/ooxml/wordprocessingml/main" xmlns:w14="http://schemas.microsoft.com/office/word/2010/wordml" xmlns:w15="http://schemas.microsoft.com/office/word/2012/wordml" xmlns:w16cex="http://schemas.microsoft.com/office/word/2018/wordml/cex" xmlns:w16cid="http://schemas.microsoft.com/office/word/2016/wordml/cid" xmlns:w16="http://schemas.microsoft.com/office/word/2018/wordml" xmlns:w16sdtdh="http://schemas.microsoft.com/office/word/2020/wordml/sdtdatahash" xmlns:w16se="http://schemas.microsoft.com/office/word/2015/wordml/symex" mc:Ignorable="w14 w15 w16se w16cid w16 w16cex w16sdtdh">
+<w:styles xmlns:mc="http://schemas.openxmlformats.org/markup-compatibility/2006" xmlns:r="http://schemas.openxmlformats.org/officeDocument/2006/relationships" xmlns:w="http://schemas.openxmlformats.org/wordprocessingml/2006/main" xmlns:w14="http://schemas.microsoft.com/office/word/2010/wordml" xmlns:w15="http://schemas.microsoft.com/office/word/2012/wordml" xmlns:w16cex="http://schemas.microsoft.com/office/word/2018/wordml/cex" xmlns:w16cid="http://schemas.microsoft.com/office/word/2016/wordml/cid" xmlns:w16="http://schemas.microsoft.com/office/word/2018/wordml" xmlns:w16sdtdh="http://schemas.microsoft.com/office/word/2020/wordml/sdtdatahash" xmlns:w16se="http://schemas.microsoft.com/office/word/2015/wordml/symex" mc:Ignorable="w14 w15 w16se w16cid w16 w16cex w16sdtdh">
   <w:docDefaults>
     <w:rPrDefault>
       <w:rPr>
@@ -4678,10 +4748,10 @@
         <w:numId w:val="4"/>
       </w:numPr>
       <w:tabs>
-        <w:tab w:val="start" w:pos="10.80pt"/>
+        <w:tab w:val="left" w:pos="216"/>
       </w:tabs>
-      <w:spacing w:before="8pt" w:after="4pt"/>
-      <w:ind w:firstLine="0pt"/>
+      <w:spacing w:before="160" w:after="80"/>
+      <w:ind w:firstLine="0"/>
       <w:outlineLvl w:val="0"/>
     </w:pPr>
     <w:rPr>
@@ -4703,11 +4773,11 @@
         <w:numId w:val="4"/>
       </w:numPr>
       <w:tabs>
-        <w:tab w:val="clear" w:pos="18pt"/>
-        <w:tab w:val="num" w:pos="14.40pt"/>
+        <w:tab w:val="clear" w:pos="360"/>
+        <w:tab w:val="num" w:pos="288"/>
       </w:tabs>
-      <w:spacing w:before="6pt" w:after="3pt"/>
-      <w:jc w:val="start"/>
+      <w:spacing w:before="120" w:after="60"/>
+      <w:jc w:val="left"/>
       <w:outlineLvl w:val="1"/>
     </w:pPr>
     <w:rPr>
@@ -4727,8 +4797,8 @@
         <w:ilvl w:val="2"/>
         <w:numId w:val="4"/>
       </w:numPr>
-      <w:spacing w:line="12pt" w:lineRule="exact"/>
-      <w:ind w:firstLine="14.40pt"/>
+      <w:spacing w:line="240" w:lineRule="exact"/>
+      <w:ind w:firstLine="288"/>
       <w:jc w:val="both"/>
       <w:outlineLvl w:val="2"/>
     </w:pPr>
@@ -4750,11 +4820,11 @@
         <w:numId w:val="4"/>
       </w:numPr>
       <w:tabs>
-        <w:tab w:val="clear" w:pos="31.50pt"/>
-        <w:tab w:val="start" w:pos="36pt"/>
+        <w:tab w:val="clear" w:pos="630"/>
+        <w:tab w:val="left" w:pos="720"/>
       </w:tabs>
-      <w:spacing w:before="2pt" w:after="2pt"/>
-      <w:ind w:firstLine="25.20pt"/>
+      <w:spacing w:before="40" w:after="40"/>
+      <w:ind w:firstLine="504"/>
       <w:jc w:val="both"/>
       <w:outlineLvl w:val="3"/>
     </w:pPr>
@@ -4771,9 +4841,9 @@
     <w:qFormat/>
     <w:pPr>
       <w:tabs>
-        <w:tab w:val="start" w:pos="18pt"/>
+        <w:tab w:val="left" w:pos="360"/>
       </w:tabs>
-      <w:spacing w:before="8pt" w:after="4pt"/>
+      <w:spacing w:before="160" w:after="80"/>
       <w:outlineLvl w:val="4"/>
     </w:pPr>
     <w:rPr>
@@ -4793,12 +4863,12 @@
     <w:semiHidden/>
     <w:unhideWhenUsed/>
     <w:tblPr>
-      <w:tblInd w:w="0pt" w:type="dxa"/>
+      <w:tblInd w:w="0" w:type="dxa"/>
       <w:tblCellMar>
-        <w:top w:w="0pt" w:type="dxa"/>
-        <w:start w:w="5.40pt" w:type="dxa"/>
-        <w:bottom w:w="0pt" w:type="dxa"/>
-        <w:end w:w="5.40pt" w:type="dxa"/>
+        <w:top w:w="0" w:type="dxa"/>
+        <w:left w:w="108" w:type="dxa"/>
+        <w:bottom w:w="0" w:type="dxa"/>
+        <w:right w:w="108" w:type="dxa"/>
       </w:tblCellMar>
     </w:tblPr>
   </w:style>
@@ -4812,8 +4882,8 @@
     <w:name w:val="Abstract"/>
     <w:rsid w:val="00972203"/>
     <w:pPr>
-      <w:spacing w:after="10pt"/>
-      <w:ind w:firstLine="13.60pt"/>
+      <w:spacing w:after="200"/>
+      <w:ind w:firstLine="272"/>
       <w:jc w:val="both"/>
     </w:pPr>
     <w:rPr>
@@ -4832,7 +4902,7 @@
   <w:style w:type="paragraph" w:customStyle="1" w:styleId="Author">
     <w:name w:val="Author"/>
     <w:pPr>
-      <w:spacing w:before="18pt" w:after="2pt"/>
+      <w:spacing w:before="360" w:after="40"/>
       <w:jc w:val="center"/>
     </w:pPr>
     <w:rPr>
@@ -4848,10 +4918,10 @@
     <w:rsid w:val="00E7596C"/>
     <w:pPr>
       <w:tabs>
-        <w:tab w:val="start" w:pos="14.40pt"/>
+        <w:tab w:val="left" w:pos="288"/>
       </w:tabs>
-      <w:spacing w:after="6pt" w:line="11.40pt" w:lineRule="auto"/>
-      <w:ind w:firstLine="14.40pt"/>
+      <w:spacing w:after="120" w:line="228" w:lineRule="auto"/>
+      <w:ind w:firstLine="288"/>
       <w:jc w:val="both"/>
     </w:pPr>
     <w:rPr>
@@ -4877,9 +4947,9 @@
         <w:numId w:val="1"/>
       </w:numPr>
       <w:tabs>
-        <w:tab w:val="clear" w:pos="32.40pt"/>
+        <w:tab w:val="clear" w:pos="648"/>
       </w:tabs>
-      <w:ind w:start="28.80pt" w:hanging="14.40pt"/>
+      <w:ind w:left="576" w:hanging="288"/>
     </w:pPr>
   </w:style>
   <w:style w:type="paragraph" w:customStyle="1" w:styleId="equation">
@@ -4888,10 +4958,10 @@
     <w:rsid w:val="008A2C7D"/>
     <w:pPr>
       <w:tabs>
-        <w:tab w:val="center" w:pos="126pt"/>
-        <w:tab w:val="end" w:pos="252pt"/>
+        <w:tab w:val="center" w:pos="2520"/>
+        <w:tab w:val="right" w:pos="5040"/>
       </w:tabs>
-      <w:spacing w:before="12pt" w:after="12pt" w:line="10.80pt" w:lineRule="auto"/>
+      <w:spacing w:before="240" w:after="240" w:line="216" w:lineRule="auto"/>
     </w:pPr>
     <w:rPr>
       <w:rFonts w:ascii="Symbol" w:hAnsi="Symbol" w:cs="Symbol"/>
@@ -4905,10 +4975,10 @@
         <w:numId w:val="2"/>
       </w:numPr>
       <w:tabs>
-        <w:tab w:val="start" w:pos="26.65pt"/>
+        <w:tab w:val="left" w:pos="533"/>
       </w:tabs>
-      <w:spacing w:before="4pt" w:after="10pt"/>
-      <w:ind w:start="0pt" w:firstLine="0pt"/>
+      <w:spacing w:before="80" w:after="200"/>
+      <w:ind w:left="0" w:firstLine="0"/>
       <w:jc w:val="both"/>
     </w:pPr>
     <w:rPr>
@@ -4920,11 +4990,11 @@
   <w:style w:type="paragraph" w:customStyle="1" w:styleId="footnote">
     <w:name w:val="footnote"/>
     <w:pPr>
-      <w:framePr w:hSpace="9.35pt" w:vSpace="9.35pt" w:wrap="notBeside" w:vAnchor="text" w:hAnchor="page" w:x="306.05pt" w:y="28.85pt"/>
+      <w:framePr w:hSpace="187" w:vSpace="187" w:wrap="notBeside" w:vAnchor="text" w:hAnchor="page" w:x="6121" w:y="577"/>
       <w:numPr>
         <w:numId w:val="3"/>
       </w:numPr>
-      <w:spacing w:after="2pt"/>
+      <w:spacing w:after="40"/>
     </w:pPr>
     <w:rPr>
       <w:sz w:val="16"/>
@@ -4934,7 +5004,7 @@
   <w:style w:type="paragraph" w:customStyle="1" w:styleId="papersubtitle">
     <w:name w:val="paper subtitle"/>
     <w:pPr>
-      <w:spacing w:after="6pt"/>
+      <w:spacing w:after="120"/>
       <w:jc w:val="center"/>
     </w:pPr>
     <w:rPr>
@@ -4947,7 +5017,7 @@
   <w:style w:type="paragraph" w:customStyle="1" w:styleId="papertitle">
     <w:name w:val="paper title"/>
     <w:pPr>
-      <w:spacing w:after="6pt"/>
+      <w:spacing w:after="120"/>
       <w:jc w:val="center"/>
     </w:pPr>
     <w:rPr>
@@ -4963,7 +5033,7 @@
       <w:numPr>
         <w:numId w:val="8"/>
       </w:numPr>
-      <w:spacing w:after="2.50pt" w:line="9pt" w:lineRule="exact"/>
+      <w:spacing w:after="50" w:line="180" w:lineRule="exact"/>
       <w:jc w:val="both"/>
     </w:pPr>
     <w:rPr>
@@ -4976,11 +5046,11 @@
   <w:style w:type="paragraph" w:customStyle="1" w:styleId="sponsors">
     <w:name w:val="sponsors"/>
     <w:pPr>
-      <w:framePr w:wrap="auto" w:hAnchor="text" w:x="30.75pt" w:y="111.95pt"/>
+      <w:framePr w:wrap="auto" w:hAnchor="text" w:x="615" w:y="2239"/>
       <w:pBdr>
         <w:top w:val="single" w:sz="4" w:space="2" w:color="auto"/>
       </w:pBdr>
-      <w:ind w:firstLine="14.40pt"/>
+      <w:ind w:firstLine="288"/>
     </w:pPr>
     <w:rPr>
       <w:sz w:val="16"/>
@@ -5025,9 +5095,9 @@
       <w:numPr>
         <w:numId w:val="24"/>
       </w:numPr>
-      <w:spacing w:before="3pt" w:after="1.50pt"/>
-      <w:ind w:start="2.90pt" w:hanging="1.45pt"/>
-      <w:jc w:val="end"/>
+      <w:spacing w:before="60" w:after="30"/>
+      <w:ind w:left="58" w:hanging="29"/>
+      <w:jc w:val="right"/>
     </w:pPr>
     <w:rPr>
       <w:sz w:val="12"/>
@@ -5040,7 +5110,7 @@
       <w:numPr>
         <w:numId w:val="9"/>
       </w:numPr>
-      <w:spacing w:before="12pt" w:after="6pt" w:line="10.80pt" w:lineRule="auto"/>
+      <w:spacing w:before="240" w:after="120" w:line="216" w:lineRule="auto"/>
       <w:jc w:val="center"/>
     </w:pPr>
     <w:rPr>
@@ -5056,8 +5126,8 @@
     <w:qFormat/>
     <w:rsid w:val="00F9441B"/>
     <w:pPr>
-      <w:spacing w:after="6pt"/>
-      <w:ind w:firstLine="13.70pt"/>
+      <w:spacing w:after="120"/>
+      <w:ind w:firstLine="274"/>
     </w:pPr>
     <w:rPr>
       <w:i/>
@@ -5070,8 +5140,8 @@
     <w:rsid w:val="001A3B3D"/>
     <w:pPr>
       <w:tabs>
-        <w:tab w:val="center" w:pos="234pt"/>
-        <w:tab w:val="end" w:pos="468pt"/>
+        <w:tab w:val="center" w:pos="4680"/>
+        <w:tab w:val="right" w:pos="9360"/>
       </w:tabs>
     </w:pPr>
   </w:style>
@@ -5088,8 +5158,8 @@
     <w:rsid w:val="001A3B3D"/>
     <w:pPr>
       <w:tabs>
-        <w:tab w:val="center" w:pos="234pt"/>
-        <w:tab w:val="end" w:pos="468pt"/>
+        <w:tab w:val="center" w:pos="4680"/>
+        <w:tab w:val="right" w:pos="9360"/>
       </w:tabs>
     </w:pPr>
   </w:style>
@@ -5129,7 +5199,7 @@
     <w:qFormat/>
     <w:rsid w:val="00E25961"/>
     <w:pPr>
-      <w:ind w:start="36pt"/>
+      <w:ind w:left="720"/>
       <w:contextualSpacing/>
     </w:pPr>
   </w:style>
@@ -5159,7 +5229,7 @@
 </file>
 
 <file path=word/theme/theme1.xml><?xml version="1.0" encoding="utf-8"?>
-<a:theme xmlns:a="http://purl.oclc.org/ooxml/drawingml/main" name="Office Theme">
+<a:theme xmlns:a="http://schemas.openxmlformats.org/drawingml/2006/main" name="Office Theme">
   <a:themeElements>
     <a:clrScheme name="Office">
       <a:dk1>
@@ -5278,25 +5348,25 @@
         </a:solidFill>
         <a:gradFill rotWithShape="1">
           <a:gsLst>
-            <a:gs pos="0%">
+            <a:gs pos="0">
               <a:schemeClr val="phClr">
-                <a:lumMod val="110%"/>
-                <a:satMod val="105%"/>
-                <a:tint val="67%"/>
+                <a:lumMod val="110000"/>
+                <a:satMod val="105000"/>
+                <a:tint val="67000"/>
               </a:schemeClr>
             </a:gs>
-            <a:gs pos="50%">
+            <a:gs pos="50000">
               <a:schemeClr val="phClr">
-                <a:lumMod val="105%"/>
-                <a:satMod val="103%"/>
-                <a:tint val="73%"/>
+                <a:lumMod val="105000"/>
+                <a:satMod val="103000"/>
+                <a:tint val="73000"/>
               </a:schemeClr>
             </a:gs>
-            <a:gs pos="100%">
+            <a:gs pos="100000">
               <a:schemeClr val="phClr">
-                <a:lumMod val="105%"/>
-                <a:satMod val="109%"/>
-                <a:tint val="81%"/>
+                <a:lumMod val="105000"/>
+                <a:satMod val="109000"/>
+                <a:tint val="81000"/>
               </a:schemeClr>
             </a:gs>
           </a:gsLst>
@@ -5304,25 +5374,25 @@
         </a:gradFill>
         <a:gradFill rotWithShape="1">
           <a:gsLst>
-            <a:gs pos="0%">
+            <a:gs pos="0">
               <a:schemeClr val="phClr">
-                <a:satMod val="103%"/>
-                <a:lumMod val="102%"/>
-                <a:tint val="94%"/>
+                <a:satMod val="103000"/>
+                <a:lumMod val="102000"/>
+                <a:tint val="94000"/>
               </a:schemeClr>
             </a:gs>
-            <a:gs pos="50%">
+            <a:gs pos="50000">
               <a:schemeClr val="phClr">
-                <a:satMod val="110%"/>
-                <a:lumMod val="100%"/>
-                <a:shade val="100%"/>
+                <a:satMod val="110000"/>
+                <a:lumMod val="100000"/>
+                <a:shade val="100000"/>
               </a:schemeClr>
             </a:gs>
-            <a:gs pos="100%">
+            <a:gs pos="100000">
               <a:schemeClr val="phClr">
-                <a:lumMod val="99%"/>
-                <a:satMod val="120%"/>
-                <a:shade val="78%"/>
+                <a:lumMod val="99000"/>
+                <a:satMod val="120000"/>
+                <a:shade val="78000"/>
               </a:schemeClr>
             </a:gs>
           </a:gsLst>
@@ -5335,21 +5405,21 @@
             <a:schemeClr val="phClr"/>
           </a:solidFill>
           <a:prstDash val="solid"/>
-          <a:miter lim="800%"/>
+          <a:miter lim="800000"/>
         </a:ln>
         <a:ln w="12700" cap="flat" cmpd="sng" algn="ctr">
           <a:solidFill>
             <a:schemeClr val="phClr"/>
           </a:solidFill>
           <a:prstDash val="solid"/>
-          <a:miter lim="800%"/>
+          <a:miter lim="800000"/>
         </a:ln>
         <a:ln w="19050" cap="flat" cmpd="sng" algn="ctr">
           <a:solidFill>
             <a:schemeClr val="phClr"/>
           </a:solidFill>
           <a:prstDash val="solid"/>
-          <a:miter lim="800%"/>
+          <a:miter lim="800000"/>
         </a:ln>
       </a:lnStyleLst>
       <a:effectStyleLst>
@@ -5363,7 +5433,7 @@
           <a:effectLst>
             <a:outerShdw blurRad="57150" dist="19050" dir="5400000" algn="ctr" rotWithShape="0">
               <a:srgbClr val="000000">
-                <a:alpha val="63%"/>
+                <a:alpha val="63000"/>
               </a:srgbClr>
             </a:outerShdw>
           </a:effectLst>
@@ -5375,32 +5445,32 @@
         </a:solidFill>
         <a:solidFill>
           <a:schemeClr val="phClr">
-            <a:tint val="95%"/>
-            <a:satMod val="170%"/>
+            <a:tint val="95000"/>
+            <a:satMod val="170000"/>
           </a:schemeClr>
         </a:solidFill>
         <a:gradFill rotWithShape="1">
           <a:gsLst>
-            <a:gs pos="0%">
+            <a:gs pos="0">
               <a:schemeClr val="phClr">
-                <a:tint val="93%"/>
-                <a:satMod val="150%"/>
-                <a:shade val="98%"/>
-                <a:lumMod val="102%"/>
+                <a:tint val="93000"/>
+                <a:satMod val="150000"/>
+                <a:shade val="98000"/>
+                <a:lumMod val="102000"/>
               </a:schemeClr>
             </a:gs>
-            <a:gs pos="50%">
+            <a:gs pos="50000">
               <a:schemeClr val="phClr">
-                <a:tint val="98%"/>
-                <a:satMod val="130%"/>
-                <a:shade val="90%"/>
-                <a:lumMod val="103%"/>
+                <a:tint val="98000"/>
+                <a:satMod val="130000"/>
+                <a:shade val="90000"/>
+                <a:lumMod val="103000"/>
               </a:schemeClr>
             </a:gs>
-            <a:gs pos="100%">
+            <a:gs pos="100000">
               <a:schemeClr val="phClr">
-                <a:shade val="63%"/>
-                <a:satMod val="120%"/>
+                <a:shade val="63000"/>
+                <a:satMod val="120000"/>
               </a:schemeClr>
             </a:gs>
           </a:gsLst>
@@ -5424,7 +5494,7 @@
 </file>
 
 <file path=customXml/itemProps1.xml><?xml version="1.0" encoding="utf-8"?>
-<ds:datastoreItem xmlns:ds="http://purl.oclc.org/ooxml/officeDocument/customXml" ds:itemID="{20CA7245-E441-4F05-A1BA-E364F7E309EA}">
+<ds:datastoreItem xmlns:ds="http://schemas.openxmlformats.org/officeDocument/2006/customXml" ds:itemID="{20CA7245-E441-4F05-A1BA-E364F7E309EA}">
   <ds:schemaRefs>
     <ds:schemaRef ds:uri="http://schemas.openxmlformats.org/officeDocument/2006/bibliography"/>
   </ds:schemaRefs>

</xml_diff>